<commit_message>
atualizacao da documentacao do projeto
</commit_message>
<xml_diff>
--- a/PROJETO LOVINYL.docx
+++ b/PROJETO LOVINYL.docx
@@ -407,7 +407,7 @@
         </w:rPr>
         <w:t>sistema de informação  que faz todos os levantamentos de vendas de música e vídeo produtos em todo os </w:t>
       </w:r>
-      <w:hyperlink r:id="rId4" w:tooltip="Estados Unidos" w:history="1">
+      <w:hyperlink r:id="rId5" w:tooltip="Estados Unidos" w:history="1">
         <w:r>
           <w:rPr>
             <w:rStyle w:val="Hyperlink"/>
@@ -424,7 +424,7 @@
         </w:rPr>
         <w:t> e </w:t>
       </w:r>
-      <w:hyperlink r:id="rId5" w:tooltip="Canadá" w:history="1">
+      <w:hyperlink r:id="rId6" w:tooltip="Canadá" w:history="1">
         <w:r>
           <w:rPr>
             <w:rStyle w:val="Hyperlink"/>
@@ -669,6 +669,7 @@
         <w:t xml:space="preserve">“Deixa o cavaco chorar” do grupo Harmonia do Samba, me lembro do meu primeiro instrumento como se fosse ontem, um </w:t>
       </w:r>
       <w:proofErr w:type="spellStart"/>
+      <w:proofErr w:type="gramStart"/>
       <w:r>
         <w:rPr>
           <w:rFonts w:asciiTheme="minorHAnsi" w:hAnsiTheme="minorHAnsi" w:cstheme="minorHAnsi"/>
@@ -677,6 +678,7 @@
         <w:t>contra-baixo</w:t>
       </w:r>
       <w:proofErr w:type="spellEnd"/>
+      <w:proofErr w:type="gramEnd"/>
       <w:r>
         <w:rPr>
           <w:rFonts w:asciiTheme="minorHAnsi" w:hAnsiTheme="minorHAnsi" w:cstheme="minorHAnsi"/>
@@ -731,7 +733,21 @@
           <w:rFonts w:asciiTheme="minorHAnsi" w:hAnsiTheme="minorHAnsi" w:cstheme="minorHAnsi"/>
           <w:shd w:val="clear" w:color="auto" w:fill="FFFFFF"/>
         </w:rPr>
-        <w:t xml:space="preserve"> meu tio Péricles (Conhecido como longuinho, Longa ou Kiko), ele é um eterno amante da </w:t>
+        <w:t xml:space="preserve"> meu tio Péricles (Conhecido como longuinho, Longa ou Kiko), ele é um </w:t>
+      </w:r>
+      <w:r>
+        <w:rPr>
+          <w:rFonts w:asciiTheme="minorHAnsi" w:hAnsiTheme="minorHAnsi" w:cstheme="minorHAnsi"/>
+          <w:shd w:val="clear" w:color="auto" w:fill="FFFFFF"/>
+        </w:rPr>
+        <w:t>grande</w:t>
+      </w:r>
+      <w:r>
+        <w:rPr>
+          <w:rFonts w:asciiTheme="minorHAnsi" w:hAnsiTheme="minorHAnsi" w:cstheme="minorHAnsi"/>
+          <w:shd w:val="clear" w:color="auto" w:fill="FFFFFF"/>
+        </w:rPr>
+        <w:t xml:space="preserve"> amante da </w:t>
       </w:r>
       <w:r>
         <w:rPr>
@@ -801,14 +817,7 @@
           <w:rFonts w:asciiTheme="minorHAnsi" w:hAnsiTheme="minorHAnsi" w:cstheme="minorHAnsi"/>
           <w:shd w:val="clear" w:color="auto" w:fill="FFFFFF"/>
         </w:rPr>
-        <w:t>, comecei a gostar mais e ouvir também o forró e samba</w:t>
-      </w:r>
-      <w:r>
-        <w:rPr>
-          <w:rFonts w:asciiTheme="minorHAnsi" w:hAnsiTheme="minorHAnsi" w:cstheme="minorHAnsi"/>
-          <w:shd w:val="clear" w:color="auto" w:fill="FFFFFF"/>
-        </w:rPr>
-        <w:t xml:space="preserve">, logo após </w:t>
+        <w:t xml:space="preserve">, comecei a gostar mais e ouvir também o forró e samba, logo após </w:t>
       </w:r>
       <w:r>
         <w:rPr>
@@ -918,8 +927,1552 @@
           <w:rFonts w:asciiTheme="minorHAnsi" w:hAnsiTheme="minorHAnsi" w:cstheme="minorHAnsi"/>
           <w:shd w:val="clear" w:color="auto" w:fill="FFFFFF"/>
         </w:rPr>
-        <w:t>, época em que o reggae estava bem presente em minha vida, eu comecei a ir para eventos onde havia a discotecagem e a mixagem dos discos de vinil, onde tinha um sistema de som HI-FI com caixas acústicas e toda uma estrutura de som que, perto de outros eventos, ficava muito mais a mostra e acessível para o público observar. O amor foi à primeira vista, no mesmo ano comprei meu primeiro disco</w:t>
-      </w:r>
+        <w:t xml:space="preserve">, época em que o reggae estava bem presente em minha vida, eu comecei a ir para eventos onde havia a discotecagem e a </w:t>
+      </w:r>
+      <w:r>
+        <w:rPr>
+          <w:rFonts w:asciiTheme="minorHAnsi" w:hAnsiTheme="minorHAnsi" w:cstheme="minorHAnsi"/>
+          <w:shd w:val="clear" w:color="auto" w:fill="FFFFFF"/>
+        </w:rPr>
+        <w:t>re</w:t>
+      </w:r>
+      <w:r>
+        <w:rPr>
+          <w:rFonts w:asciiTheme="minorHAnsi" w:hAnsiTheme="minorHAnsi" w:cstheme="minorHAnsi"/>
+          <w:shd w:val="clear" w:color="auto" w:fill="FFFFFF"/>
+        </w:rPr>
+        <w:t xml:space="preserve">mixagem dos discos de vinil, </w:t>
+      </w:r>
+      <w:r>
+        <w:rPr>
+          <w:rFonts w:asciiTheme="minorHAnsi" w:hAnsiTheme="minorHAnsi" w:cstheme="minorHAnsi"/>
+          <w:shd w:val="clear" w:color="auto" w:fill="FFFFFF"/>
+        </w:rPr>
+        <w:t>havia também</w:t>
+      </w:r>
+      <w:r>
+        <w:rPr>
+          <w:rFonts w:asciiTheme="minorHAnsi" w:hAnsiTheme="minorHAnsi" w:cstheme="minorHAnsi"/>
+          <w:shd w:val="clear" w:color="auto" w:fill="FFFFFF"/>
+        </w:rPr>
+        <w:t xml:space="preserve"> um sistema de som HI-FI </w:t>
+      </w:r>
+      <w:r>
+        <w:rPr>
+          <w:rFonts w:asciiTheme="minorHAnsi" w:hAnsiTheme="minorHAnsi" w:cstheme="minorHAnsi"/>
+          <w:shd w:val="clear" w:color="auto" w:fill="FFFFFF"/>
+        </w:rPr>
+        <w:t xml:space="preserve">(alta qualidade) </w:t>
+      </w:r>
+      <w:r>
+        <w:rPr>
+          <w:rFonts w:asciiTheme="minorHAnsi" w:hAnsiTheme="minorHAnsi" w:cstheme="minorHAnsi"/>
+          <w:shd w:val="clear" w:color="auto" w:fill="FFFFFF"/>
+        </w:rPr>
+        <w:t>com caixas acústicas e toda uma estrutura de som que, perto de outros eventos, ficava muito mais a mostra e acessível para o público observar. O amor foi à primeira vista, no mesmo ano comprei meu primeiro disco</w:t>
+      </w:r>
+      <w:r>
+        <w:rPr>
+          <w:rFonts w:asciiTheme="minorHAnsi" w:hAnsiTheme="minorHAnsi" w:cstheme="minorHAnsi"/>
+          <w:shd w:val="clear" w:color="auto" w:fill="FFFFFF"/>
+        </w:rPr>
+        <w:t xml:space="preserve">, o toca-discos e uma caixa de som para poder apreciar e interagir com outras pessoas que também gostam desse mesmo </w:t>
+      </w:r>
+      <w:proofErr w:type="spellStart"/>
+      <w:r>
+        <w:rPr>
+          <w:rFonts w:asciiTheme="minorHAnsi" w:hAnsiTheme="minorHAnsi" w:cstheme="minorHAnsi"/>
+          <w:shd w:val="clear" w:color="auto" w:fill="FFFFFF"/>
+        </w:rPr>
+        <w:t>hobbie</w:t>
+      </w:r>
+      <w:proofErr w:type="spellEnd"/>
+      <w:r>
+        <w:rPr>
+          <w:rFonts w:asciiTheme="minorHAnsi" w:hAnsiTheme="minorHAnsi" w:cstheme="minorHAnsi"/>
+          <w:shd w:val="clear" w:color="auto" w:fill="FFFFFF"/>
+        </w:rPr>
+        <w:t>, existem muitos discos pelo mundo com sons de artistas famosos e antigos que não se encontra normalmente nas plataformas digitais</w:t>
+      </w:r>
+      <w:r>
+        <w:rPr>
+          <w:rFonts w:asciiTheme="minorHAnsi" w:hAnsiTheme="minorHAnsi" w:cstheme="minorHAnsi"/>
+          <w:shd w:val="clear" w:color="auto" w:fill="FFFFFF"/>
+        </w:rPr>
+        <w:t>, então eu comecei a colecionar também com o intuito de garimpar discos que são do meu gosto e mostrar as pessoas que também tem esse interesse em comum.</w:t>
+      </w:r>
+    </w:p>
+    <w:p>
+      <w:pPr>
+        <w:pStyle w:val="NormalWeb"/>
+        <w:shd w:val="clear" w:color="auto" w:fill="FFFFFF"/>
+        <w:spacing w:before="0" w:beforeAutospacing="0" w:after="360" w:afterAutospacing="0"/>
+        <w:ind w:firstLine="708"/>
+        <w:rPr>
+          <w:rFonts w:asciiTheme="minorHAnsi" w:hAnsiTheme="minorHAnsi" w:cstheme="minorHAnsi"/>
+          <w:shd w:val="clear" w:color="auto" w:fill="FFFFFF"/>
+        </w:rPr>
+      </w:pPr>
+    </w:p>
+    <w:p>
+      <w:pPr>
+        <w:pStyle w:val="NormalWeb"/>
+        <w:shd w:val="clear" w:color="auto" w:fill="FFFFFF"/>
+        <w:spacing w:before="0" w:beforeAutospacing="0" w:after="360" w:afterAutospacing="0"/>
+        <w:ind w:firstLine="708"/>
+        <w:rPr>
+          <w:rFonts w:asciiTheme="minorHAnsi" w:hAnsiTheme="minorHAnsi" w:cstheme="minorHAnsi"/>
+          <w:shd w:val="clear" w:color="auto" w:fill="FFFFFF"/>
+        </w:rPr>
+      </w:pPr>
+    </w:p>
+    <w:p>
+      <w:pPr>
+        <w:pStyle w:val="NormalWeb"/>
+        <w:shd w:val="clear" w:color="auto" w:fill="FFFFFF"/>
+        <w:spacing w:before="0" w:beforeAutospacing="0" w:after="360" w:afterAutospacing="0"/>
+        <w:ind w:firstLine="708"/>
+        <w:rPr>
+          <w:rFonts w:asciiTheme="minorHAnsi" w:hAnsiTheme="minorHAnsi" w:cstheme="minorHAnsi"/>
+          <w:shd w:val="clear" w:color="auto" w:fill="FFFFFF"/>
+        </w:rPr>
+      </w:pPr>
+      <w:r>
+        <w:rPr>
+          <w:rFonts w:asciiTheme="minorHAnsi" w:hAnsiTheme="minorHAnsi" w:cstheme="minorHAnsi"/>
+          <w:shd w:val="clear" w:color="auto" w:fill="FFFFFF"/>
+        </w:rPr>
+        <w:lastRenderedPageBreak/>
+        <w:t>Sempre estudei bem a</w:t>
+      </w:r>
+      <w:r>
+        <w:rPr>
+          <w:rFonts w:asciiTheme="minorHAnsi" w:hAnsiTheme="minorHAnsi" w:cstheme="minorHAnsi"/>
+          <w:shd w:val="clear" w:color="auto" w:fill="FFFFFF"/>
+        </w:rPr>
+        <w:t xml:space="preserve"> </w:t>
+      </w:r>
+      <w:r>
+        <w:rPr>
+          <w:rFonts w:asciiTheme="minorHAnsi" w:hAnsiTheme="minorHAnsi" w:cstheme="minorHAnsi"/>
+          <w:shd w:val="clear" w:color="auto" w:fill="FFFFFF"/>
+        </w:rPr>
+        <w:t>fundo tanto a parte mecânica do toca</w:t>
+      </w:r>
+      <w:r>
+        <w:rPr>
+          <w:rFonts w:asciiTheme="minorHAnsi" w:hAnsiTheme="minorHAnsi" w:cstheme="minorHAnsi"/>
+          <w:shd w:val="clear" w:color="auto" w:fill="FFFFFF"/>
+        </w:rPr>
+        <w:t>-</w:t>
+      </w:r>
+      <w:r>
+        <w:rPr>
+          <w:rFonts w:asciiTheme="minorHAnsi" w:hAnsiTheme="minorHAnsi" w:cstheme="minorHAnsi"/>
+          <w:shd w:val="clear" w:color="auto" w:fill="FFFFFF"/>
+        </w:rPr>
+        <w:t>discos</w:t>
+      </w:r>
+      <w:r>
+        <w:rPr>
+          <w:rFonts w:asciiTheme="minorHAnsi" w:hAnsiTheme="minorHAnsi" w:cstheme="minorHAnsi"/>
+          <w:shd w:val="clear" w:color="auto" w:fill="FFFFFF"/>
+        </w:rPr>
+        <w:t xml:space="preserve">, ter um sistema de som </w:t>
+      </w:r>
+      <w:proofErr w:type="spellStart"/>
+      <w:r>
+        <w:rPr>
+          <w:rFonts w:asciiTheme="minorHAnsi" w:hAnsiTheme="minorHAnsi" w:cstheme="minorHAnsi"/>
+          <w:shd w:val="clear" w:color="auto" w:fill="FFFFFF"/>
+        </w:rPr>
+        <w:t>hi-fi</w:t>
+      </w:r>
+      <w:proofErr w:type="spellEnd"/>
+      <w:r>
+        <w:rPr>
+          <w:rFonts w:asciiTheme="minorHAnsi" w:hAnsiTheme="minorHAnsi" w:cstheme="minorHAnsi"/>
+          <w:shd w:val="clear" w:color="auto" w:fill="FFFFFF"/>
+        </w:rPr>
+        <w:t xml:space="preserve"> e vinis que me permitissem reproduzir esse som da melhor forma</w:t>
+      </w:r>
+      <w:r>
+        <w:rPr>
+          <w:rFonts w:asciiTheme="minorHAnsi" w:hAnsiTheme="minorHAnsi" w:cstheme="minorHAnsi"/>
+          <w:shd w:val="clear" w:color="auto" w:fill="FFFFFF"/>
+        </w:rPr>
+        <w:t xml:space="preserve"> quanto na </w:t>
+      </w:r>
+      <w:r>
+        <w:rPr>
+          <w:rFonts w:asciiTheme="minorHAnsi" w:hAnsiTheme="minorHAnsi" w:cstheme="minorHAnsi"/>
+          <w:shd w:val="clear" w:color="auto" w:fill="FFFFFF"/>
+        </w:rPr>
+        <w:t>história</w:t>
+      </w:r>
+      <w:r>
+        <w:rPr>
+          <w:rFonts w:asciiTheme="minorHAnsi" w:hAnsiTheme="minorHAnsi" w:cstheme="minorHAnsi"/>
+          <w:shd w:val="clear" w:color="auto" w:fill="FFFFFF"/>
+        </w:rPr>
+        <w:t xml:space="preserve"> de artistas, da cultura e da </w:t>
+      </w:r>
+      <w:r>
+        <w:rPr>
+          <w:rFonts w:asciiTheme="minorHAnsi" w:hAnsiTheme="minorHAnsi" w:cstheme="minorHAnsi"/>
+          <w:shd w:val="clear" w:color="auto" w:fill="FFFFFF"/>
+        </w:rPr>
+        <w:t>música em si</w:t>
+      </w:r>
+      <w:r>
+        <w:rPr>
+          <w:rFonts w:asciiTheme="minorHAnsi" w:hAnsiTheme="minorHAnsi" w:cstheme="minorHAnsi"/>
+          <w:shd w:val="clear" w:color="auto" w:fill="FFFFFF"/>
+        </w:rPr>
+        <w:t xml:space="preserve">, </w:t>
+      </w:r>
+      <w:r>
+        <w:rPr>
+          <w:rFonts w:asciiTheme="minorHAnsi" w:hAnsiTheme="minorHAnsi" w:cstheme="minorHAnsi"/>
+          <w:shd w:val="clear" w:color="auto" w:fill="FFFFFF"/>
+        </w:rPr>
+        <w:t>em discos mais antigos principalmente haviam muitas músicas com mensagens interessantes de se refletir</w:t>
+      </w:r>
+      <w:r>
+        <w:rPr>
+          <w:rFonts w:asciiTheme="minorHAnsi" w:hAnsiTheme="minorHAnsi" w:cstheme="minorHAnsi"/>
+          <w:shd w:val="clear" w:color="auto" w:fill="FFFFFF"/>
+        </w:rPr>
+        <w:t xml:space="preserve"> e</w:t>
+      </w:r>
+      <w:r>
+        <w:rPr>
+          <w:rFonts w:asciiTheme="minorHAnsi" w:hAnsiTheme="minorHAnsi" w:cstheme="minorHAnsi"/>
+          <w:shd w:val="clear" w:color="auto" w:fill="FFFFFF"/>
+        </w:rPr>
+        <w:t xml:space="preserve"> relaciono com</w:t>
+      </w:r>
+      <w:r>
+        <w:rPr>
+          <w:rFonts w:asciiTheme="minorHAnsi" w:hAnsiTheme="minorHAnsi" w:cstheme="minorHAnsi"/>
+          <w:shd w:val="clear" w:color="auto" w:fill="FFFFFF"/>
+        </w:rPr>
+        <w:t xml:space="preserve"> </w:t>
+      </w:r>
+      <w:r>
+        <w:rPr>
+          <w:rFonts w:asciiTheme="minorHAnsi" w:hAnsiTheme="minorHAnsi" w:cstheme="minorHAnsi"/>
+          <w:shd w:val="clear" w:color="auto" w:fill="FFFFFF"/>
+        </w:rPr>
+        <w:t>marcos históricos do ano em que a musica foi produzida, como forma de entender o passado</w:t>
+      </w:r>
+      <w:r>
+        <w:rPr>
+          <w:rFonts w:asciiTheme="minorHAnsi" w:hAnsiTheme="minorHAnsi" w:cstheme="minorHAnsi"/>
+          <w:shd w:val="clear" w:color="auto" w:fill="FFFFFF"/>
+        </w:rPr>
+        <w:t xml:space="preserve"> e passar para quem quer ouvir essas reflexões e percepções que eu tenho quando eu comparo o passado com o presente, e a maneira como isso pode influenciar no futuro.</w:t>
+      </w:r>
+    </w:p>
+    <w:p>
+      <w:pPr>
+        <w:pStyle w:val="NormalWeb"/>
+        <w:shd w:val="clear" w:color="auto" w:fill="FFFFFF"/>
+        <w:spacing w:before="0" w:beforeAutospacing="0" w:after="360" w:afterAutospacing="0"/>
+        <w:ind w:firstLine="708"/>
+        <w:rPr>
+          <w:rFonts w:asciiTheme="minorHAnsi" w:hAnsiTheme="minorHAnsi" w:cstheme="minorHAnsi"/>
+          <w:shd w:val="clear" w:color="auto" w:fill="FFFFFF"/>
+        </w:rPr>
+      </w:pPr>
+      <w:r>
+        <w:rPr>
+          <w:rFonts w:asciiTheme="minorHAnsi" w:hAnsiTheme="minorHAnsi" w:cstheme="minorHAnsi"/>
+          <w:shd w:val="clear" w:color="auto" w:fill="FFFFFF"/>
+        </w:rPr>
+        <w:t xml:space="preserve">O projeto </w:t>
+      </w:r>
+      <w:proofErr w:type="spellStart"/>
+      <w:r>
+        <w:rPr>
+          <w:rFonts w:asciiTheme="minorHAnsi" w:hAnsiTheme="minorHAnsi" w:cstheme="minorHAnsi"/>
+          <w:shd w:val="clear" w:color="auto" w:fill="FFFFFF"/>
+        </w:rPr>
+        <w:t>L</w:t>
+      </w:r>
+      <w:r>
+        <w:rPr>
+          <w:rFonts w:asciiTheme="minorHAnsi" w:hAnsiTheme="minorHAnsi" w:cstheme="minorHAnsi"/>
+          <w:shd w:val="clear" w:color="auto" w:fill="FFFFFF"/>
+        </w:rPr>
+        <w:t>ovinyl</w:t>
+      </w:r>
+      <w:proofErr w:type="spellEnd"/>
+      <w:r>
+        <w:rPr>
+          <w:rFonts w:asciiTheme="minorHAnsi" w:hAnsiTheme="minorHAnsi" w:cstheme="minorHAnsi"/>
+          <w:shd w:val="clear" w:color="auto" w:fill="FFFFFF"/>
+        </w:rPr>
+        <w:t xml:space="preserve">, então, </w:t>
+      </w:r>
+      <w:r>
+        <w:rPr>
+          <w:rFonts w:asciiTheme="minorHAnsi" w:hAnsiTheme="minorHAnsi" w:cstheme="minorHAnsi"/>
+          <w:shd w:val="clear" w:color="auto" w:fill="FFFFFF"/>
+        </w:rPr>
+        <w:t>tem como finalidade causar toda</w:t>
+      </w:r>
+      <w:r>
+        <w:rPr>
+          <w:rFonts w:asciiTheme="minorHAnsi" w:hAnsiTheme="minorHAnsi" w:cstheme="minorHAnsi"/>
+          <w:shd w:val="clear" w:color="auto" w:fill="FFFFFF"/>
+        </w:rPr>
+        <w:t xml:space="preserve"> </w:t>
+      </w:r>
+      <w:r>
+        <w:rPr>
+          <w:rFonts w:asciiTheme="minorHAnsi" w:hAnsiTheme="minorHAnsi" w:cstheme="minorHAnsi"/>
+          <w:shd w:val="clear" w:color="auto" w:fill="FFFFFF"/>
+        </w:rPr>
+        <w:t>uma interação</w:t>
+      </w:r>
+      <w:r>
+        <w:rPr>
+          <w:rFonts w:asciiTheme="minorHAnsi" w:hAnsiTheme="minorHAnsi" w:cstheme="minorHAnsi"/>
+          <w:shd w:val="clear" w:color="auto" w:fill="FFFFFF"/>
+        </w:rPr>
+        <w:t xml:space="preserve"> </w:t>
+      </w:r>
+      <w:r>
+        <w:rPr>
+          <w:rFonts w:asciiTheme="minorHAnsi" w:hAnsiTheme="minorHAnsi" w:cstheme="minorHAnsi"/>
+          <w:shd w:val="clear" w:color="auto" w:fill="FFFFFF"/>
+        </w:rPr>
+        <w:t xml:space="preserve">que vai além de apenas ouvir música, </w:t>
+      </w:r>
+      <w:r>
+        <w:rPr>
+          <w:rFonts w:asciiTheme="minorHAnsi" w:hAnsiTheme="minorHAnsi" w:cstheme="minorHAnsi"/>
+          <w:shd w:val="clear" w:color="auto" w:fill="FFFFFF"/>
+        </w:rPr>
+        <w:t xml:space="preserve">como também fazer o usuário sentir que está de fato </w:t>
+      </w:r>
+      <w:r>
+        <w:rPr>
+          <w:rFonts w:asciiTheme="minorHAnsi" w:hAnsiTheme="minorHAnsi" w:cstheme="minorHAnsi"/>
+          <w:shd w:val="clear" w:color="auto" w:fill="FFFFFF"/>
+        </w:rPr>
+        <w:t xml:space="preserve">tendo essa experiencia de estimar um disco, dar acesso </w:t>
+      </w:r>
+      <w:proofErr w:type="spellStart"/>
+      <w:r>
+        <w:rPr>
+          <w:rFonts w:asciiTheme="minorHAnsi" w:hAnsiTheme="minorHAnsi" w:cstheme="minorHAnsi"/>
+          <w:shd w:val="clear" w:color="auto" w:fill="FFFFFF"/>
+        </w:rPr>
+        <w:t>a</w:t>
+      </w:r>
+      <w:proofErr w:type="spellEnd"/>
+      <w:r>
+        <w:rPr>
+          <w:rFonts w:asciiTheme="minorHAnsi" w:hAnsiTheme="minorHAnsi" w:cstheme="minorHAnsi"/>
+          <w:shd w:val="clear" w:color="auto" w:fill="FFFFFF"/>
+        </w:rPr>
+        <w:t xml:space="preserve"> informação, trazendo </w:t>
+      </w:r>
+      <w:r>
+        <w:rPr>
+          <w:rFonts w:asciiTheme="minorHAnsi" w:hAnsiTheme="minorHAnsi" w:cstheme="minorHAnsi"/>
+          <w:shd w:val="clear" w:color="auto" w:fill="FFFFFF"/>
+        </w:rPr>
+        <w:t>toda essa parte</w:t>
+      </w:r>
+      <w:r>
+        <w:rPr>
+          <w:rFonts w:asciiTheme="minorHAnsi" w:hAnsiTheme="minorHAnsi" w:cstheme="minorHAnsi"/>
+          <w:shd w:val="clear" w:color="auto" w:fill="FFFFFF"/>
+        </w:rPr>
+        <w:t xml:space="preserve"> de pesquisa do gênero, cultura musical, do artista e até do momento histórico da época, e até mesmo fazer com que o usuário tenha a sensação de controlar um toca-discos e</w:t>
+      </w:r>
+      <w:r>
+        <w:rPr>
+          <w:rFonts w:asciiTheme="minorHAnsi" w:hAnsiTheme="minorHAnsi" w:cstheme="minorHAnsi"/>
+          <w:shd w:val="clear" w:color="auto" w:fill="FFFFFF"/>
+        </w:rPr>
+        <w:t>/</w:t>
+      </w:r>
+      <w:r>
+        <w:rPr>
+          <w:rFonts w:asciiTheme="minorHAnsi" w:hAnsiTheme="minorHAnsi" w:cstheme="minorHAnsi"/>
+          <w:shd w:val="clear" w:color="auto" w:fill="FFFFFF"/>
+        </w:rPr>
+        <w:t>ou um</w:t>
+      </w:r>
+      <w:r>
+        <w:rPr>
+          <w:rFonts w:asciiTheme="minorHAnsi" w:hAnsiTheme="minorHAnsi" w:cstheme="minorHAnsi"/>
+          <w:shd w:val="clear" w:color="auto" w:fill="FFFFFF"/>
+        </w:rPr>
+        <w:t>a mesa de som.</w:t>
+      </w:r>
+    </w:p>
+    <w:p>
+      <w:pPr>
+        <w:pStyle w:val="NormalWeb"/>
+        <w:shd w:val="clear" w:color="auto" w:fill="FFFFFF"/>
+        <w:spacing w:before="0" w:beforeAutospacing="0" w:after="360" w:afterAutospacing="0"/>
+        <w:rPr>
+          <w:rFonts w:asciiTheme="minorHAnsi" w:hAnsiTheme="minorHAnsi" w:cstheme="minorHAnsi"/>
+          <w:b/>
+          <w:bCs/>
+          <w:shd w:val="clear" w:color="auto" w:fill="FFFFFF"/>
+        </w:rPr>
+      </w:pPr>
+    </w:p>
+    <w:p>
+      <w:pPr>
+        <w:pStyle w:val="NormalWeb"/>
+        <w:shd w:val="clear" w:color="auto" w:fill="FFFFFF"/>
+        <w:spacing w:before="0" w:beforeAutospacing="0" w:after="360" w:afterAutospacing="0"/>
+        <w:jc w:val="center"/>
+        <w:rPr>
+          <w:rFonts w:asciiTheme="minorHAnsi" w:hAnsiTheme="minorHAnsi" w:cstheme="minorHAnsi"/>
+          <w:b/>
+          <w:bCs/>
+          <w:shd w:val="clear" w:color="auto" w:fill="FFFFFF"/>
+        </w:rPr>
+      </w:pPr>
+      <w:r>
+        <w:rPr>
+          <w:rFonts w:asciiTheme="minorHAnsi" w:hAnsiTheme="minorHAnsi" w:cstheme="minorHAnsi"/>
+          <w:b/>
+          <w:bCs/>
+          <w:shd w:val="clear" w:color="auto" w:fill="FFFFFF"/>
+        </w:rPr>
+        <w:t>OBJETIVO</w:t>
+      </w:r>
+    </w:p>
+    <w:p>
+      <w:pPr>
+        <w:pStyle w:val="NormalWeb"/>
+        <w:shd w:val="clear" w:color="auto" w:fill="FFFFFF"/>
+        <w:spacing w:before="0" w:beforeAutospacing="0" w:after="360" w:afterAutospacing="0"/>
+        <w:ind w:firstLine="708"/>
+        <w:rPr>
+          <w:rFonts w:asciiTheme="minorHAnsi" w:hAnsiTheme="minorHAnsi" w:cstheme="minorHAnsi"/>
+          <w:shd w:val="clear" w:color="auto" w:fill="FFFFFF"/>
+        </w:rPr>
+      </w:pPr>
+      <w:r>
+        <w:rPr>
+          <w:rFonts w:asciiTheme="minorHAnsi" w:hAnsiTheme="minorHAnsi" w:cstheme="minorHAnsi"/>
+          <w:shd w:val="clear" w:color="auto" w:fill="FFFFFF"/>
+        </w:rPr>
+        <w:t>O projeto tem como proposta a criação de um software, uma plataforma de streaming de músicas focada na apreciação dos discos de vinil, onde o som é emitido através de um toca</w:t>
+      </w:r>
+      <w:r>
+        <w:rPr>
+          <w:rFonts w:asciiTheme="minorHAnsi" w:hAnsiTheme="minorHAnsi" w:cstheme="minorHAnsi"/>
+          <w:shd w:val="clear" w:color="auto" w:fill="FFFFFF"/>
+        </w:rPr>
+        <w:t>-</w:t>
+      </w:r>
+      <w:r>
+        <w:rPr>
+          <w:rFonts w:asciiTheme="minorHAnsi" w:hAnsiTheme="minorHAnsi" w:cstheme="minorHAnsi"/>
+          <w:shd w:val="clear" w:color="auto" w:fill="FFFFFF"/>
+        </w:rPr>
+        <w:t>discos apropriado e com as faixas sonoras sincronizadas e captado por um programa que compila o som em arquivos WAV.</w:t>
+      </w:r>
+      <w:r>
+        <w:rPr>
+          <w:rFonts w:asciiTheme="minorHAnsi" w:hAnsiTheme="minorHAnsi" w:cstheme="minorHAnsi"/>
+          <w:shd w:val="clear" w:color="auto" w:fill="FFFFFF"/>
+        </w:rPr>
+        <w:t xml:space="preserve"> Com o objetivo de captar maiores dados da reprodução e reprisar no aparelho do usuário, causando a sensação de estar ouvindo o som direto do toca-discos. O usuário tem a opção de ouvir o LP (disco de 12 polegadas, geralmente com 10 faixas de música) inteiro ou apenas a faixa selecionada</w:t>
+      </w:r>
+      <w:r>
+        <w:rPr>
+          <w:rFonts w:asciiTheme="minorHAnsi" w:hAnsiTheme="minorHAnsi" w:cstheme="minorHAnsi"/>
+          <w:shd w:val="clear" w:color="auto" w:fill="FFFFFF"/>
+        </w:rPr>
+        <w:t>.</w:t>
+      </w:r>
+    </w:p>
+    <w:p>
+      <w:pPr>
+        <w:pStyle w:val="NormalWeb"/>
+        <w:shd w:val="clear" w:color="auto" w:fill="FFFFFF"/>
+        <w:spacing w:before="0" w:beforeAutospacing="0" w:after="360" w:afterAutospacing="0"/>
+        <w:ind w:firstLine="708"/>
+        <w:rPr>
+          <w:rFonts w:asciiTheme="minorHAnsi" w:hAnsiTheme="minorHAnsi" w:cstheme="minorHAnsi"/>
+          <w:shd w:val="clear" w:color="auto" w:fill="FFFFFF"/>
+        </w:rPr>
+      </w:pPr>
+    </w:p>
+    <w:p>
+      <w:pPr>
+        <w:pStyle w:val="NormalWeb"/>
+        <w:shd w:val="clear" w:color="auto" w:fill="FFFFFF"/>
+        <w:spacing w:before="0" w:beforeAutospacing="0" w:after="360" w:afterAutospacing="0"/>
+        <w:jc w:val="center"/>
+        <w:rPr>
+          <w:rFonts w:asciiTheme="minorHAnsi" w:hAnsiTheme="minorHAnsi" w:cstheme="minorHAnsi"/>
+          <w:b/>
+          <w:bCs/>
+          <w:shd w:val="clear" w:color="auto" w:fill="FFFFFF"/>
+        </w:rPr>
+      </w:pPr>
+      <w:r>
+        <w:rPr>
+          <w:rFonts w:asciiTheme="minorHAnsi" w:hAnsiTheme="minorHAnsi" w:cstheme="minorHAnsi"/>
+          <w:b/>
+          <w:bCs/>
+          <w:shd w:val="clear" w:color="auto" w:fill="FFFFFF"/>
+        </w:rPr>
+        <w:t>PRAZO ESTIMADO</w:t>
+      </w:r>
+    </w:p>
+    <w:p>
+      <w:pPr>
+        <w:pStyle w:val="NormalWeb"/>
+        <w:shd w:val="clear" w:color="auto" w:fill="FFFFFF"/>
+        <w:spacing w:before="0" w:beforeAutospacing="0" w:after="360" w:afterAutospacing="0"/>
+        <w:rPr>
+          <w:rFonts w:asciiTheme="minorHAnsi" w:hAnsiTheme="minorHAnsi" w:cstheme="minorHAnsi"/>
+          <w:shd w:val="clear" w:color="auto" w:fill="FFFFFF"/>
+        </w:rPr>
+      </w:pPr>
+      <w:r>
+        <w:rPr>
+          <w:rFonts w:asciiTheme="minorHAnsi" w:hAnsiTheme="minorHAnsi" w:cstheme="minorHAnsi"/>
+          <w:shd w:val="clear" w:color="auto" w:fill="FFFFFF"/>
+        </w:rPr>
+        <w:t>O projeto deverá estar finalizado e funcionando corretamente até a data de 29</w:t>
+      </w:r>
+      <w:r>
+        <w:rPr>
+          <w:rFonts w:asciiTheme="minorHAnsi" w:hAnsiTheme="minorHAnsi" w:cstheme="minorHAnsi"/>
+          <w:shd w:val="clear" w:color="auto" w:fill="FFFFFF"/>
+        </w:rPr>
+        <w:t>/</w:t>
+      </w:r>
+      <w:r>
+        <w:rPr>
+          <w:rFonts w:asciiTheme="minorHAnsi" w:hAnsiTheme="minorHAnsi" w:cstheme="minorHAnsi"/>
+          <w:shd w:val="clear" w:color="auto" w:fill="FFFFFF"/>
+        </w:rPr>
+        <w:t>11/2021</w:t>
+      </w:r>
+    </w:p>
+    <w:p>
+      <w:pPr>
+        <w:pStyle w:val="NormalWeb"/>
+        <w:shd w:val="clear" w:color="auto" w:fill="FFFFFF"/>
+        <w:spacing w:before="0" w:beforeAutospacing="0" w:after="360" w:afterAutospacing="0"/>
+        <w:ind w:firstLine="708"/>
+        <w:rPr>
+          <w:rFonts w:asciiTheme="minorHAnsi" w:hAnsiTheme="minorHAnsi" w:cstheme="minorHAnsi"/>
+          <w:b/>
+          <w:bCs/>
+          <w:shd w:val="clear" w:color="auto" w:fill="FFFFFF"/>
+        </w:rPr>
+      </w:pPr>
+    </w:p>
+    <w:p>
+      <w:pPr>
+        <w:pStyle w:val="NormalWeb"/>
+        <w:shd w:val="clear" w:color="auto" w:fill="FFFFFF"/>
+        <w:spacing w:before="0" w:beforeAutospacing="0" w:after="360" w:afterAutospacing="0"/>
+        <w:jc w:val="center"/>
+        <w:rPr>
+          <w:rFonts w:asciiTheme="minorHAnsi" w:hAnsiTheme="minorHAnsi" w:cstheme="minorHAnsi"/>
+          <w:b/>
+          <w:bCs/>
+          <w:shd w:val="clear" w:color="auto" w:fill="FFFFFF"/>
+        </w:rPr>
+      </w:pPr>
+      <w:r>
+        <w:rPr>
+          <w:rFonts w:asciiTheme="minorHAnsi" w:hAnsiTheme="minorHAnsi" w:cstheme="minorHAnsi"/>
+          <w:b/>
+          <w:bCs/>
+          <w:shd w:val="clear" w:color="auto" w:fill="FFFFFF"/>
+        </w:rPr>
+        <w:t>TECNOLOGIAS UTILIZADAS</w:t>
+      </w:r>
+    </w:p>
+    <w:p>
+      <w:pPr>
+        <w:pStyle w:val="NormalWeb"/>
+        <w:numPr>
+          <w:ilvl w:val="0"/>
+          <w:numId w:val="1"/>
+        </w:numPr>
+        <w:shd w:val="clear" w:color="auto" w:fill="FFFFFF"/>
+        <w:spacing w:before="0" w:beforeAutospacing="0" w:after="360" w:afterAutospacing="0"/>
+        <w:rPr>
+          <w:rFonts w:asciiTheme="minorHAnsi" w:hAnsiTheme="minorHAnsi" w:cstheme="minorHAnsi"/>
+          <w:shd w:val="clear" w:color="auto" w:fill="FFFFFF"/>
+        </w:rPr>
+      </w:pPr>
+      <w:r>
+        <w:rPr>
+          <w:rFonts w:asciiTheme="minorHAnsi" w:hAnsiTheme="minorHAnsi" w:cstheme="minorHAnsi"/>
+          <w:shd w:val="clear" w:color="auto" w:fill="FFFFFF"/>
+        </w:rPr>
+        <w:t xml:space="preserve">Visual Studio </w:t>
+      </w:r>
+      <w:proofErr w:type="spellStart"/>
+      <w:r>
+        <w:rPr>
+          <w:rFonts w:asciiTheme="minorHAnsi" w:hAnsiTheme="minorHAnsi" w:cstheme="minorHAnsi"/>
+          <w:shd w:val="clear" w:color="auto" w:fill="FFFFFF"/>
+        </w:rPr>
+        <w:t>Code</w:t>
+      </w:r>
+      <w:proofErr w:type="spellEnd"/>
+      <w:r>
+        <w:rPr>
+          <w:rFonts w:asciiTheme="minorHAnsi" w:hAnsiTheme="minorHAnsi" w:cstheme="minorHAnsi"/>
+          <w:shd w:val="clear" w:color="auto" w:fill="FFFFFF"/>
+        </w:rPr>
+        <w:t xml:space="preserve">: Ferramenta </w:t>
+      </w:r>
+      <w:r>
+        <w:rPr>
+          <w:rFonts w:asciiTheme="minorHAnsi" w:hAnsiTheme="minorHAnsi" w:cstheme="minorHAnsi"/>
+          <w:color w:val="222222"/>
+          <w:shd w:val="clear" w:color="auto" w:fill="FFFFFF"/>
+        </w:rPr>
+        <w:t>editor de código de código aberto desenvolvido pela Microsoft</w:t>
+      </w:r>
+      <w:r>
+        <w:rPr>
+          <w:rFonts w:asciiTheme="minorHAnsi" w:hAnsiTheme="minorHAnsi" w:cstheme="minorHAnsi"/>
+          <w:color w:val="222222"/>
+          <w:shd w:val="clear" w:color="auto" w:fill="FFFFFF"/>
+        </w:rPr>
+        <w:t>;</w:t>
+      </w:r>
+    </w:p>
+    <w:p>
+      <w:pPr>
+        <w:pStyle w:val="NormalWeb"/>
+        <w:numPr>
+          <w:ilvl w:val="0"/>
+          <w:numId w:val="1"/>
+        </w:numPr>
+        <w:spacing w:after="360"/>
+        <w:rPr>
+          <w:rFonts w:asciiTheme="minorHAnsi" w:hAnsiTheme="minorHAnsi" w:cstheme="minorHAnsi"/>
+          <w:color w:val="222222"/>
+          <w:shd w:val="clear" w:color="auto" w:fill="FFFFFF"/>
+        </w:rPr>
+      </w:pPr>
+      <w:r>
+        <w:rPr>
+          <w:rFonts w:asciiTheme="minorHAnsi" w:hAnsiTheme="minorHAnsi" w:cstheme="minorHAnsi"/>
+          <w:color w:val="222222"/>
+          <w:shd w:val="clear" w:color="auto" w:fill="FFFFFF"/>
+        </w:rPr>
+        <w:t xml:space="preserve">MySQL Workbench: </w:t>
+      </w:r>
+      <w:r>
+        <w:rPr>
+          <w:rFonts w:asciiTheme="minorHAnsi" w:hAnsiTheme="minorHAnsi" w:cstheme="minorHAnsi"/>
+          <w:color w:val="222222"/>
+          <w:shd w:val="clear" w:color="auto" w:fill="FFFFFF"/>
+        </w:rPr>
+        <w:t>sistema gerenciador de banco de dados relacional de código aberto gerir bases de dados</w:t>
+      </w:r>
+      <w:r>
+        <w:rPr>
+          <w:rFonts w:asciiTheme="minorHAnsi" w:hAnsiTheme="minorHAnsi" w:cstheme="minorHAnsi"/>
+          <w:color w:val="222222"/>
+          <w:shd w:val="clear" w:color="auto" w:fill="FFFFFF"/>
+        </w:rPr>
+        <w:t>;</w:t>
+      </w:r>
+    </w:p>
+    <w:p>
+      <w:pPr>
+        <w:pStyle w:val="NormalWeb"/>
+        <w:numPr>
+          <w:ilvl w:val="0"/>
+          <w:numId w:val="1"/>
+        </w:numPr>
+        <w:shd w:val="clear" w:color="auto" w:fill="FFFFFF"/>
+        <w:spacing w:before="0" w:beforeAutospacing="0" w:after="360" w:afterAutospacing="0"/>
+        <w:rPr>
+          <w:rFonts w:asciiTheme="minorHAnsi" w:hAnsiTheme="minorHAnsi" w:cstheme="minorHAnsi"/>
+          <w:shd w:val="clear" w:color="auto" w:fill="FFFFFF"/>
+        </w:rPr>
+      </w:pPr>
+      <w:proofErr w:type="spellStart"/>
+      <w:r>
+        <w:rPr>
+          <w:rFonts w:asciiTheme="minorHAnsi" w:hAnsiTheme="minorHAnsi" w:cstheme="minorHAnsi"/>
+          <w:shd w:val="clear" w:color="auto" w:fill="FFFFFF"/>
+        </w:rPr>
+        <w:lastRenderedPageBreak/>
+        <w:t>Trello</w:t>
+      </w:r>
+      <w:proofErr w:type="spellEnd"/>
+      <w:r>
+        <w:rPr>
+          <w:rFonts w:asciiTheme="minorHAnsi" w:hAnsiTheme="minorHAnsi" w:cstheme="minorHAnsi"/>
+          <w:shd w:val="clear" w:color="auto" w:fill="FFFFFF"/>
+        </w:rPr>
+        <w:t>: Sistema de gestão de tarefas e backlog.</w:t>
+      </w:r>
+    </w:p>
+    <w:p>
+      <w:pPr>
+        <w:pStyle w:val="NormalWeb"/>
+        <w:numPr>
+          <w:ilvl w:val="0"/>
+          <w:numId w:val="1"/>
+        </w:numPr>
+        <w:shd w:val="clear" w:color="auto" w:fill="FFFFFF"/>
+        <w:spacing w:before="0" w:beforeAutospacing="0" w:after="360" w:afterAutospacing="0"/>
+        <w:rPr>
+          <w:rFonts w:asciiTheme="minorHAnsi" w:hAnsiTheme="minorHAnsi" w:cstheme="minorHAnsi"/>
+          <w:shd w:val="clear" w:color="auto" w:fill="FFFFFF"/>
+        </w:rPr>
+      </w:pPr>
+      <w:r>
+        <w:rPr>
+          <w:rFonts w:asciiTheme="minorHAnsi" w:hAnsiTheme="minorHAnsi" w:cstheme="minorHAnsi"/>
+          <w:shd w:val="clear" w:color="auto" w:fill="FFFFFF"/>
+        </w:rPr>
+        <w:t>Linguagens de programação</w:t>
+      </w:r>
+      <w:r>
+        <w:rPr>
+          <w:rFonts w:asciiTheme="minorHAnsi" w:hAnsiTheme="minorHAnsi" w:cstheme="minorHAnsi"/>
+          <w:shd w:val="clear" w:color="auto" w:fill="FFFFFF"/>
+          <w:lang w:val="en-US"/>
+        </w:rPr>
+        <w:t>:</w:t>
+      </w:r>
+    </w:p>
+    <w:p>
+      <w:pPr>
+        <w:pStyle w:val="NormalWeb"/>
+        <w:numPr>
+          <w:ilvl w:val="1"/>
+          <w:numId w:val="1"/>
+        </w:numPr>
+        <w:shd w:val="clear" w:color="auto" w:fill="FFFFFF"/>
+        <w:spacing w:before="0" w:beforeAutospacing="0" w:after="360" w:afterAutospacing="0"/>
+        <w:rPr>
+          <w:rFonts w:asciiTheme="minorHAnsi" w:hAnsiTheme="minorHAnsi" w:cstheme="minorHAnsi"/>
+          <w:shd w:val="clear" w:color="auto" w:fill="FFFFFF"/>
+        </w:rPr>
+      </w:pPr>
+      <w:proofErr w:type="spellStart"/>
+      <w:r>
+        <w:rPr>
+          <w:rFonts w:asciiTheme="minorHAnsi" w:hAnsiTheme="minorHAnsi" w:cstheme="minorHAnsi"/>
+          <w:shd w:val="clear" w:color="auto" w:fill="FFFFFF"/>
+        </w:rPr>
+        <w:t>JavaScript</w:t>
+      </w:r>
+      <w:proofErr w:type="spellEnd"/>
+      <w:r>
+        <w:rPr>
+          <w:rFonts w:asciiTheme="minorHAnsi" w:hAnsiTheme="minorHAnsi" w:cstheme="minorHAnsi"/>
+          <w:shd w:val="clear" w:color="auto" w:fill="FFFFFF"/>
+        </w:rPr>
+        <w:t xml:space="preserve">: </w:t>
+      </w:r>
+      <w:r>
+        <w:rPr>
+          <w:rFonts w:asciiTheme="minorHAnsi" w:hAnsiTheme="minorHAnsi" w:cstheme="minorHAnsi"/>
+          <w:color w:val="1B1B1B"/>
+          <w:spacing w:val="-1"/>
+          <w:shd w:val="clear" w:color="auto" w:fill="FFFFFF"/>
+        </w:rPr>
+        <w:t>permite criar conteúdo que se atualizam dinamicamente</w:t>
+      </w:r>
+    </w:p>
+    <w:p>
+      <w:pPr>
+        <w:pStyle w:val="NormalWeb"/>
+        <w:numPr>
+          <w:ilvl w:val="1"/>
+          <w:numId w:val="1"/>
+        </w:numPr>
+        <w:shd w:val="clear" w:color="auto" w:fill="FFFFFF"/>
+        <w:spacing w:before="0" w:beforeAutospacing="0" w:after="360" w:afterAutospacing="0"/>
+        <w:rPr>
+          <w:rFonts w:asciiTheme="minorHAnsi" w:hAnsiTheme="minorHAnsi" w:cstheme="minorHAnsi"/>
+          <w:shd w:val="clear" w:color="auto" w:fill="FFFFFF"/>
+        </w:rPr>
+      </w:pPr>
+      <w:r>
+        <w:rPr>
+          <w:rFonts w:asciiTheme="minorHAnsi" w:hAnsiTheme="minorHAnsi" w:cstheme="minorHAnsi"/>
+          <w:shd w:val="clear" w:color="auto" w:fill="FFFFFF"/>
+        </w:rPr>
+        <w:t xml:space="preserve">HTML: </w:t>
+      </w:r>
+      <w:r>
+        <w:rPr>
+          <w:rFonts w:asciiTheme="minorHAnsi" w:hAnsiTheme="minorHAnsi" w:cstheme="minorHAnsi"/>
+          <w:color w:val="1B1B1B"/>
+          <w:spacing w:val="-1"/>
+          <w:shd w:val="clear" w:color="auto" w:fill="FFFFFF"/>
+        </w:rPr>
+        <w:t> linguagem de marcação usada para estruturar e dar significado para o conteúdo web.</w:t>
+      </w:r>
+    </w:p>
+    <w:p>
+      <w:pPr>
+        <w:pStyle w:val="NormalWeb"/>
+        <w:numPr>
+          <w:ilvl w:val="1"/>
+          <w:numId w:val="1"/>
+        </w:numPr>
+        <w:shd w:val="clear" w:color="auto" w:fill="FFFFFF"/>
+        <w:spacing w:before="0" w:beforeAutospacing="0" w:after="360" w:afterAutospacing="0"/>
+        <w:rPr>
+          <w:rFonts w:asciiTheme="minorHAnsi" w:hAnsiTheme="minorHAnsi" w:cstheme="minorHAnsi"/>
+          <w:shd w:val="clear" w:color="auto" w:fill="FFFFFF"/>
+        </w:rPr>
+      </w:pPr>
+      <w:r>
+        <w:rPr>
+          <w:rFonts w:asciiTheme="minorHAnsi" w:hAnsiTheme="minorHAnsi" w:cstheme="minorHAnsi"/>
+          <w:color w:val="1B1B1B"/>
+          <w:spacing w:val="-1"/>
+          <w:shd w:val="clear" w:color="auto" w:fill="FFFFFF"/>
+        </w:rPr>
+        <w:t> CSS: linguagem de regras de estilo que nós usamos para aplicar estilo ao nosso conteúdo HTML.</w:t>
+      </w:r>
+    </w:p>
+    <w:p>
+      <w:pPr>
+        <w:pStyle w:val="NormalWeb"/>
+        <w:shd w:val="clear" w:color="auto" w:fill="FFFFFF"/>
+        <w:spacing w:before="0" w:beforeAutospacing="0" w:after="360" w:afterAutospacing="0"/>
+        <w:rPr>
+          <w:rFonts w:asciiTheme="minorHAnsi" w:hAnsiTheme="minorHAnsi" w:cstheme="minorHAnsi"/>
+          <w:b/>
+          <w:bCs/>
+          <w:color w:val="1B1B1B"/>
+          <w:spacing w:val="-1"/>
+          <w:shd w:val="clear" w:color="auto" w:fill="FFFFFF"/>
+        </w:rPr>
+      </w:pPr>
+    </w:p>
+    <w:p>
+      <w:pPr>
+        <w:pStyle w:val="NormalWeb"/>
+        <w:shd w:val="clear" w:color="auto" w:fill="FFFFFF"/>
+        <w:spacing w:before="0" w:beforeAutospacing="0" w:after="360" w:afterAutospacing="0"/>
+        <w:jc w:val="center"/>
+        <w:rPr>
+          <w:rFonts w:asciiTheme="minorHAnsi" w:hAnsiTheme="minorHAnsi" w:cstheme="minorHAnsi"/>
+          <w:b/>
+          <w:bCs/>
+          <w:color w:val="1B1B1B"/>
+          <w:spacing w:val="-1"/>
+          <w:shd w:val="clear" w:color="auto" w:fill="FFFFFF"/>
+        </w:rPr>
+      </w:pPr>
+      <w:r>
+        <w:rPr>
+          <w:rFonts w:asciiTheme="minorHAnsi" w:hAnsiTheme="minorHAnsi" w:cstheme="minorHAnsi"/>
+          <w:b/>
+          <w:bCs/>
+          <w:color w:val="1B1B1B"/>
+          <w:spacing w:val="-1"/>
+          <w:shd w:val="clear" w:color="auto" w:fill="FFFFFF"/>
+        </w:rPr>
+        <w:t>ESCOPO</w:t>
+      </w:r>
+    </w:p>
+    <w:p>
+      <w:pPr>
+        <w:pStyle w:val="NormalWeb"/>
+        <w:shd w:val="clear" w:color="auto" w:fill="FFFFFF"/>
+        <w:spacing w:before="0" w:beforeAutospacing="0" w:after="360" w:afterAutospacing="0"/>
+        <w:rPr>
+          <w:rFonts w:asciiTheme="minorHAnsi" w:hAnsiTheme="minorHAnsi" w:cstheme="minorHAnsi"/>
+          <w:color w:val="1B1B1B"/>
+          <w:spacing w:val="-1"/>
+          <w:shd w:val="clear" w:color="auto" w:fill="FFFFFF"/>
+        </w:rPr>
+      </w:pPr>
+      <w:r>
+        <w:rPr>
+          <w:rFonts w:asciiTheme="minorHAnsi" w:hAnsiTheme="minorHAnsi" w:cstheme="minorHAnsi"/>
+          <w:b/>
+          <w:bCs/>
+          <w:color w:val="1B1B1B"/>
+          <w:spacing w:val="-1"/>
+          <w:shd w:val="clear" w:color="auto" w:fill="FFFFFF"/>
+        </w:rPr>
+        <w:tab/>
+      </w:r>
+      <w:r>
+        <w:rPr>
+          <w:rFonts w:asciiTheme="minorHAnsi" w:hAnsiTheme="minorHAnsi" w:cstheme="minorHAnsi"/>
+          <w:color w:val="1B1B1B"/>
+          <w:spacing w:val="-1"/>
+          <w:shd w:val="clear" w:color="auto" w:fill="FFFFFF"/>
+        </w:rPr>
+        <w:t xml:space="preserve">O projeto consiste em um software, mais precisamente uma plataforma de streaming de musicas coletadas de discos de vinil, essas músicas serão reproduzidas por meio de um toca-discos especializado em audiofilia e gravados em outro Software chamado </w:t>
+      </w:r>
+      <w:proofErr w:type="spellStart"/>
+      <w:r>
+        <w:rPr>
+          <w:rFonts w:asciiTheme="minorHAnsi" w:hAnsiTheme="minorHAnsi" w:cstheme="minorHAnsi"/>
+          <w:color w:val="1B1B1B"/>
+          <w:spacing w:val="-1"/>
+          <w:shd w:val="clear" w:color="auto" w:fill="FFFFFF"/>
+        </w:rPr>
+        <w:t>Audacity</w:t>
+      </w:r>
+      <w:proofErr w:type="spellEnd"/>
+      <w:r>
+        <w:rPr>
+          <w:rFonts w:asciiTheme="minorHAnsi" w:hAnsiTheme="minorHAnsi" w:cstheme="minorHAnsi"/>
+          <w:color w:val="1B1B1B"/>
+          <w:spacing w:val="-1"/>
+          <w:shd w:val="clear" w:color="auto" w:fill="FFFFFF"/>
+        </w:rPr>
+        <w:t xml:space="preserve">, em arquivos de formato </w:t>
+      </w:r>
+      <w:proofErr w:type="gramStart"/>
+      <w:r>
+        <w:rPr>
+          <w:rFonts w:asciiTheme="minorHAnsi" w:hAnsiTheme="minorHAnsi" w:cstheme="minorHAnsi"/>
+          <w:color w:val="1B1B1B"/>
+          <w:spacing w:val="-1"/>
+          <w:shd w:val="clear" w:color="auto" w:fill="FFFFFF"/>
+        </w:rPr>
+        <w:t>FLAC(</w:t>
+      </w:r>
+      <w:proofErr w:type="gramEnd"/>
+      <w:r>
+        <w:rPr>
+          <w:rFonts w:asciiTheme="minorHAnsi" w:hAnsiTheme="minorHAnsi" w:cstheme="minorHAnsi"/>
+          <w:color w:val="1B1B1B"/>
+          <w:spacing w:val="-1"/>
+          <w:shd w:val="clear" w:color="auto" w:fill="FFFFFF"/>
+        </w:rPr>
+        <w:t>FREE LOSSLESS AUDIO CODEC)</w:t>
+      </w:r>
+      <w:r>
+        <w:rPr>
+          <w:rFonts w:asciiTheme="minorHAnsi" w:hAnsiTheme="minorHAnsi" w:cstheme="minorHAnsi"/>
+          <w:color w:val="1B1B1B"/>
+          <w:spacing w:val="-1"/>
+          <w:shd w:val="clear" w:color="auto" w:fill="FFFFFF"/>
+        </w:rPr>
+        <w:t xml:space="preserve"> </w:t>
+      </w:r>
+      <w:r>
+        <w:rPr>
+          <w:rFonts w:asciiTheme="minorHAnsi" w:hAnsiTheme="minorHAnsi" w:cstheme="minorHAnsi"/>
+          <w:color w:val="1B1B1B"/>
+          <w:spacing w:val="-1"/>
+          <w:shd w:val="clear" w:color="auto" w:fill="FFFFFF"/>
+        </w:rPr>
+        <w:t>para que seja reproduzido em alta fidelidade e para que também não haja grande perda de qualidade</w:t>
+      </w:r>
+      <w:r>
+        <w:rPr>
+          <w:rFonts w:asciiTheme="minorHAnsi" w:hAnsiTheme="minorHAnsi" w:cstheme="minorHAnsi"/>
+          <w:color w:val="1B1B1B"/>
+          <w:spacing w:val="-1"/>
+          <w:shd w:val="clear" w:color="auto" w:fill="FFFFFF"/>
+        </w:rPr>
+        <w:t xml:space="preserve"> do áudio original no momento em que os dados forem comprimidos.</w:t>
+      </w:r>
+    </w:p>
+    <w:p>
+      <w:pPr>
+        <w:pStyle w:val="NormalWeb"/>
+        <w:shd w:val="clear" w:color="auto" w:fill="FFFFFF"/>
+        <w:spacing w:before="0" w:beforeAutospacing="0" w:after="360" w:afterAutospacing="0"/>
+        <w:rPr>
+          <w:rFonts w:asciiTheme="minorHAnsi" w:hAnsiTheme="minorHAnsi" w:cstheme="minorHAnsi"/>
+          <w:color w:val="1B1B1B"/>
+          <w:spacing w:val="-1"/>
+          <w:shd w:val="clear" w:color="auto" w:fill="FFFFFF"/>
+        </w:rPr>
+      </w:pPr>
+      <w:r>
+        <w:rPr>
+          <w:rFonts w:asciiTheme="minorHAnsi" w:hAnsiTheme="minorHAnsi" w:cstheme="minorHAnsi"/>
+          <w:color w:val="1B1B1B"/>
+          <w:spacing w:val="-1"/>
+          <w:shd w:val="clear" w:color="auto" w:fill="FFFFFF"/>
+        </w:rPr>
+        <w:tab/>
+      </w:r>
+      <w:r>
+        <w:rPr>
+          <w:rFonts w:asciiTheme="minorHAnsi" w:hAnsiTheme="minorHAnsi" w:cstheme="minorHAnsi"/>
+          <w:color w:val="1B1B1B"/>
+          <w:spacing w:val="-1"/>
+          <w:shd w:val="clear" w:color="auto" w:fill="FFFFFF"/>
+        </w:rPr>
+        <w:t xml:space="preserve">O projeto </w:t>
+      </w:r>
+      <w:proofErr w:type="spellStart"/>
+      <w:r>
+        <w:rPr>
+          <w:rFonts w:asciiTheme="minorHAnsi" w:hAnsiTheme="minorHAnsi" w:cstheme="minorHAnsi"/>
+          <w:color w:val="1B1B1B"/>
+          <w:spacing w:val="-1"/>
+          <w:shd w:val="clear" w:color="auto" w:fill="FFFFFF"/>
+        </w:rPr>
+        <w:t>lovinyl</w:t>
+      </w:r>
+      <w:proofErr w:type="spellEnd"/>
+      <w:r>
+        <w:rPr>
+          <w:rFonts w:asciiTheme="minorHAnsi" w:hAnsiTheme="minorHAnsi" w:cstheme="minorHAnsi"/>
+          <w:color w:val="1B1B1B"/>
+          <w:spacing w:val="-1"/>
+          <w:shd w:val="clear" w:color="auto" w:fill="FFFFFF"/>
+        </w:rPr>
+        <w:t xml:space="preserve"> será aceito para a entrega ao final dos seguintes critérios de desenvolvimento</w:t>
+      </w:r>
+      <w:r>
+        <w:rPr>
+          <w:rFonts w:asciiTheme="minorHAnsi" w:hAnsiTheme="minorHAnsi" w:cstheme="minorHAnsi"/>
+          <w:color w:val="1B1B1B"/>
+          <w:spacing w:val="-1"/>
+          <w:shd w:val="clear" w:color="auto" w:fill="FFFFFF"/>
+        </w:rPr>
+        <w:t>:</w:t>
+      </w:r>
+    </w:p>
+    <w:p>
+      <w:pPr>
+        <w:pStyle w:val="NormalWeb"/>
+        <w:numPr>
+          <w:ilvl w:val="0"/>
+          <w:numId w:val="2"/>
+        </w:numPr>
+        <w:shd w:val="clear" w:color="auto" w:fill="FFFFFF"/>
+        <w:spacing w:before="0" w:beforeAutospacing="0" w:after="360" w:afterAutospacing="0"/>
+        <w:rPr>
+          <w:rFonts w:asciiTheme="minorHAnsi" w:hAnsiTheme="minorHAnsi" w:cstheme="minorHAnsi"/>
+          <w:color w:val="1B1B1B"/>
+          <w:spacing w:val="-1"/>
+          <w:shd w:val="clear" w:color="auto" w:fill="FFFFFF"/>
+        </w:rPr>
+      </w:pPr>
+      <w:r>
+        <w:rPr>
+          <w:rFonts w:asciiTheme="minorHAnsi" w:hAnsiTheme="minorHAnsi" w:cstheme="minorHAnsi"/>
+          <w:color w:val="1B1B1B"/>
+          <w:spacing w:val="-1"/>
+          <w:shd w:val="clear" w:color="auto" w:fill="FFFFFF"/>
+        </w:rPr>
+        <w:t>Tela de cadastro e Login;</w:t>
+      </w:r>
+    </w:p>
+    <w:p>
+      <w:pPr>
+        <w:pStyle w:val="NormalWeb"/>
+        <w:numPr>
+          <w:ilvl w:val="0"/>
+          <w:numId w:val="2"/>
+        </w:numPr>
+        <w:shd w:val="clear" w:color="auto" w:fill="FFFFFF"/>
+        <w:spacing w:before="0" w:beforeAutospacing="0" w:after="360" w:afterAutospacing="0"/>
+        <w:rPr>
+          <w:rFonts w:asciiTheme="minorHAnsi" w:hAnsiTheme="minorHAnsi" w:cstheme="minorHAnsi"/>
+          <w:color w:val="1B1B1B"/>
+          <w:spacing w:val="-1"/>
+          <w:shd w:val="clear" w:color="auto" w:fill="FFFFFF"/>
+        </w:rPr>
+      </w:pPr>
+      <w:r>
+        <w:rPr>
+          <w:rFonts w:asciiTheme="minorHAnsi" w:hAnsiTheme="minorHAnsi" w:cstheme="minorHAnsi"/>
+          <w:color w:val="1B1B1B"/>
+          <w:spacing w:val="-1"/>
+          <w:shd w:val="clear" w:color="auto" w:fill="FFFFFF"/>
+        </w:rPr>
+        <w:t>Site Institucional;</w:t>
+      </w:r>
+    </w:p>
+    <w:p>
+      <w:pPr>
+        <w:pStyle w:val="NormalWeb"/>
+        <w:numPr>
+          <w:ilvl w:val="0"/>
+          <w:numId w:val="2"/>
+        </w:numPr>
+        <w:shd w:val="clear" w:color="auto" w:fill="FFFFFF"/>
+        <w:spacing w:before="0" w:beforeAutospacing="0" w:after="360" w:afterAutospacing="0"/>
+        <w:rPr>
+          <w:rFonts w:asciiTheme="minorHAnsi" w:hAnsiTheme="minorHAnsi" w:cstheme="minorHAnsi"/>
+          <w:color w:val="1B1B1B"/>
+          <w:spacing w:val="-1"/>
+          <w:shd w:val="clear" w:color="auto" w:fill="FFFFFF"/>
+        </w:rPr>
+      </w:pPr>
+      <w:r>
+        <w:rPr>
+          <w:rFonts w:asciiTheme="minorHAnsi" w:hAnsiTheme="minorHAnsi" w:cstheme="minorHAnsi"/>
+          <w:color w:val="1B1B1B"/>
+          <w:spacing w:val="-1"/>
+          <w:shd w:val="clear" w:color="auto" w:fill="FFFFFF"/>
+        </w:rPr>
+        <w:t>Dashboard com gráfico de músicas que o cliente ouviu em determinado período;</w:t>
+      </w:r>
+    </w:p>
+    <w:p>
+      <w:pPr>
+        <w:pStyle w:val="NormalWeb"/>
+        <w:numPr>
+          <w:ilvl w:val="0"/>
+          <w:numId w:val="2"/>
+        </w:numPr>
+        <w:shd w:val="clear" w:color="auto" w:fill="FFFFFF"/>
+        <w:spacing w:before="0" w:beforeAutospacing="0" w:after="360" w:afterAutospacing="0"/>
+        <w:rPr>
+          <w:rFonts w:asciiTheme="minorHAnsi" w:hAnsiTheme="minorHAnsi" w:cstheme="minorHAnsi"/>
+          <w:color w:val="1B1B1B"/>
+          <w:spacing w:val="-1"/>
+          <w:shd w:val="clear" w:color="auto" w:fill="FFFFFF"/>
+        </w:rPr>
+      </w:pPr>
+      <w:r>
+        <w:rPr>
+          <w:rFonts w:asciiTheme="minorHAnsi" w:hAnsiTheme="minorHAnsi" w:cstheme="minorHAnsi"/>
+          <w:color w:val="1B1B1B"/>
+          <w:spacing w:val="-1"/>
+          <w:shd w:val="clear" w:color="auto" w:fill="FFFFFF"/>
+        </w:rPr>
+        <w:t xml:space="preserve">Página com informações do autor, gênero da </w:t>
+      </w:r>
+      <w:r>
+        <w:rPr>
+          <w:rFonts w:asciiTheme="minorHAnsi" w:hAnsiTheme="minorHAnsi" w:cstheme="minorHAnsi"/>
+          <w:color w:val="1B1B1B"/>
+          <w:spacing w:val="-1"/>
+          <w:shd w:val="clear" w:color="auto" w:fill="FFFFFF"/>
+        </w:rPr>
+        <w:t>música</w:t>
+      </w:r>
+      <w:r>
+        <w:rPr>
+          <w:rFonts w:asciiTheme="minorHAnsi" w:hAnsiTheme="minorHAnsi" w:cstheme="minorHAnsi"/>
+          <w:color w:val="1B1B1B"/>
+          <w:spacing w:val="-1"/>
+          <w:shd w:val="clear" w:color="auto" w:fill="FFFFFF"/>
+        </w:rPr>
+        <w:t xml:space="preserve"> e do disco e/ou </w:t>
+      </w:r>
+      <w:r>
+        <w:rPr>
+          <w:rFonts w:asciiTheme="minorHAnsi" w:hAnsiTheme="minorHAnsi" w:cstheme="minorHAnsi"/>
+          <w:color w:val="1B1B1B"/>
+          <w:spacing w:val="-1"/>
+          <w:shd w:val="clear" w:color="auto" w:fill="FFFFFF"/>
+        </w:rPr>
+        <w:t>música</w:t>
+      </w:r>
+      <w:r>
+        <w:rPr>
+          <w:rFonts w:asciiTheme="minorHAnsi" w:hAnsiTheme="minorHAnsi" w:cstheme="minorHAnsi"/>
+          <w:color w:val="1B1B1B"/>
+          <w:spacing w:val="-1"/>
+          <w:shd w:val="clear" w:color="auto" w:fill="FFFFFF"/>
+        </w:rPr>
+        <w:t xml:space="preserve"> que o cliente está ouvindo</w:t>
+      </w:r>
+      <w:r>
+        <w:rPr>
+          <w:rFonts w:asciiTheme="minorHAnsi" w:hAnsiTheme="minorHAnsi" w:cstheme="minorHAnsi"/>
+          <w:color w:val="1B1B1B"/>
+          <w:spacing w:val="-1"/>
+          <w:shd w:val="clear" w:color="auto" w:fill="FFFFFF"/>
+        </w:rPr>
+        <w:t>;</w:t>
+      </w:r>
+    </w:p>
+    <w:p>
+      <w:pPr>
+        <w:pStyle w:val="NormalWeb"/>
+        <w:numPr>
+          <w:ilvl w:val="0"/>
+          <w:numId w:val="2"/>
+        </w:numPr>
+        <w:shd w:val="clear" w:color="auto" w:fill="FFFFFF"/>
+        <w:spacing w:before="0" w:beforeAutospacing="0" w:after="360" w:afterAutospacing="0"/>
+        <w:rPr>
+          <w:rFonts w:asciiTheme="minorHAnsi" w:hAnsiTheme="minorHAnsi" w:cstheme="minorHAnsi"/>
+          <w:color w:val="1B1B1B"/>
+          <w:spacing w:val="-1"/>
+          <w:shd w:val="clear" w:color="auto" w:fill="FFFFFF"/>
+        </w:rPr>
+      </w:pPr>
+      <w:r>
+        <w:rPr>
+          <w:rFonts w:asciiTheme="minorHAnsi" w:hAnsiTheme="minorHAnsi" w:cstheme="minorHAnsi"/>
+          <w:color w:val="1B1B1B"/>
+          <w:spacing w:val="-1"/>
+          <w:shd w:val="clear" w:color="auto" w:fill="FFFFFF"/>
+        </w:rPr>
+        <w:t>Design que agrade tanto o publico mais jovem quanto os mais antigos;</w:t>
+      </w:r>
+    </w:p>
+    <w:p>
+      <w:pPr>
+        <w:pStyle w:val="NormalWeb"/>
+        <w:numPr>
+          <w:ilvl w:val="0"/>
+          <w:numId w:val="2"/>
+        </w:numPr>
+        <w:shd w:val="clear" w:color="auto" w:fill="FFFFFF"/>
+        <w:spacing w:before="0" w:beforeAutospacing="0" w:after="360" w:afterAutospacing="0"/>
+        <w:rPr>
+          <w:rFonts w:asciiTheme="minorHAnsi" w:hAnsiTheme="minorHAnsi" w:cstheme="minorHAnsi"/>
+          <w:color w:val="1B1B1B"/>
+          <w:spacing w:val="-1"/>
+          <w:shd w:val="clear" w:color="auto" w:fill="FFFFFF"/>
+        </w:rPr>
+      </w:pPr>
+      <w:r>
+        <w:rPr>
+          <w:rFonts w:asciiTheme="minorHAnsi" w:hAnsiTheme="minorHAnsi" w:cstheme="minorHAnsi"/>
+          <w:color w:val="1B1B1B"/>
+          <w:spacing w:val="-1"/>
+          <w:shd w:val="clear" w:color="auto" w:fill="FFFFFF"/>
+        </w:rPr>
+        <w:t>Página de sugestões para a inserção de mais discos</w:t>
+      </w:r>
+      <w:r>
+        <w:rPr>
+          <w:rFonts w:asciiTheme="minorHAnsi" w:hAnsiTheme="minorHAnsi" w:cstheme="minorHAnsi"/>
+          <w:color w:val="1B1B1B"/>
+          <w:spacing w:val="-1"/>
+          <w:shd w:val="clear" w:color="auto" w:fill="FFFFFF"/>
+        </w:rPr>
+        <w:t>;</w:t>
+      </w:r>
+    </w:p>
+    <w:p>
+      <w:pPr>
+        <w:pStyle w:val="NormalWeb"/>
+        <w:numPr>
+          <w:ilvl w:val="0"/>
+          <w:numId w:val="2"/>
+        </w:numPr>
+        <w:shd w:val="clear" w:color="auto" w:fill="FFFFFF"/>
+        <w:spacing w:before="0" w:beforeAutospacing="0" w:after="360" w:afterAutospacing="0"/>
+        <w:rPr>
+          <w:rFonts w:asciiTheme="minorHAnsi" w:hAnsiTheme="minorHAnsi" w:cstheme="minorHAnsi"/>
+          <w:color w:val="1B1B1B"/>
+          <w:spacing w:val="-1"/>
+          <w:shd w:val="clear" w:color="auto" w:fill="FFFFFF"/>
+        </w:rPr>
+      </w:pPr>
+      <w:r>
+        <w:rPr>
+          <w:rFonts w:asciiTheme="minorHAnsi" w:hAnsiTheme="minorHAnsi" w:cstheme="minorHAnsi"/>
+          <w:color w:val="1B1B1B"/>
+          <w:spacing w:val="-1"/>
+          <w:shd w:val="clear" w:color="auto" w:fill="FFFFFF"/>
+        </w:rPr>
+        <w:t>Experiencia do usuário claramente presente no software.</w:t>
+      </w:r>
+    </w:p>
+    <w:p>
+      <w:pPr>
+        <w:pStyle w:val="NormalWeb"/>
+        <w:shd w:val="clear" w:color="auto" w:fill="FFFFFF"/>
+        <w:spacing w:before="0" w:beforeAutospacing="0" w:after="360" w:afterAutospacing="0"/>
+        <w:rPr>
+          <w:rFonts w:asciiTheme="minorHAnsi" w:hAnsiTheme="minorHAnsi" w:cstheme="minorHAnsi"/>
+          <w:color w:val="1B1B1B"/>
+          <w:spacing w:val="-1"/>
+          <w:shd w:val="clear" w:color="auto" w:fill="FFFFFF"/>
+        </w:rPr>
+      </w:pPr>
+    </w:p>
+    <w:p>
+      <w:pPr>
+        <w:pStyle w:val="NormalWeb"/>
+        <w:shd w:val="clear" w:color="auto" w:fill="FFFFFF"/>
+        <w:spacing w:before="0" w:beforeAutospacing="0" w:after="360" w:afterAutospacing="0"/>
+        <w:ind w:firstLine="708"/>
+        <w:rPr>
+          <w:rFonts w:asciiTheme="minorHAnsi" w:hAnsiTheme="minorHAnsi" w:cstheme="minorHAnsi"/>
+          <w:color w:val="1B1B1B"/>
+          <w:spacing w:val="-1"/>
+          <w:shd w:val="clear" w:color="auto" w:fill="FFFFFF"/>
+        </w:rPr>
+      </w:pPr>
+      <w:r>
+        <w:rPr>
+          <w:rFonts w:asciiTheme="minorHAnsi" w:hAnsiTheme="minorHAnsi" w:cstheme="minorHAnsi"/>
+          <w:color w:val="1B1B1B"/>
+          <w:spacing w:val="-1"/>
+          <w:shd w:val="clear" w:color="auto" w:fill="FFFFFF"/>
+        </w:rPr>
+        <w:t xml:space="preserve">Para </w:t>
+      </w:r>
+      <w:r>
+        <w:rPr>
+          <w:rFonts w:asciiTheme="minorHAnsi" w:hAnsiTheme="minorHAnsi" w:cstheme="minorHAnsi"/>
+          <w:color w:val="1B1B1B"/>
+          <w:spacing w:val="-1"/>
+          <w:shd w:val="clear" w:color="auto" w:fill="FFFFFF"/>
+        </w:rPr>
+        <w:t>que os critérios acima sejam finalizados com maestria,</w:t>
+      </w:r>
+      <w:r>
+        <w:rPr>
+          <w:rFonts w:asciiTheme="minorHAnsi" w:hAnsiTheme="minorHAnsi" w:cstheme="minorHAnsi"/>
+          <w:color w:val="1B1B1B"/>
+          <w:spacing w:val="-1"/>
+          <w:shd w:val="clear" w:color="auto" w:fill="FFFFFF"/>
+        </w:rPr>
+        <w:t xml:space="preserve"> as seguintes limitações serão impostas ao projeto</w:t>
+      </w:r>
+      <w:r>
+        <w:rPr>
+          <w:rFonts w:asciiTheme="minorHAnsi" w:hAnsiTheme="minorHAnsi" w:cstheme="minorHAnsi"/>
+          <w:color w:val="1B1B1B"/>
+          <w:spacing w:val="-1"/>
+          <w:shd w:val="clear" w:color="auto" w:fill="FFFFFF"/>
+        </w:rPr>
+        <w:t>:</w:t>
+      </w:r>
+    </w:p>
+    <w:p>
+      <w:pPr>
+        <w:pStyle w:val="NormalWeb"/>
+        <w:numPr>
+          <w:ilvl w:val="0"/>
+          <w:numId w:val="3"/>
+        </w:numPr>
+        <w:shd w:val="clear" w:color="auto" w:fill="FFFFFF"/>
+        <w:spacing w:before="0" w:beforeAutospacing="0" w:after="360" w:afterAutospacing="0"/>
+        <w:rPr>
+          <w:rFonts w:asciiTheme="minorHAnsi" w:hAnsiTheme="minorHAnsi" w:cstheme="minorHAnsi"/>
+          <w:color w:val="1B1B1B"/>
+          <w:spacing w:val="-1"/>
+          <w:shd w:val="clear" w:color="auto" w:fill="FFFFFF"/>
+        </w:rPr>
+      </w:pPr>
+      <w:r>
+        <w:rPr>
+          <w:rFonts w:asciiTheme="minorHAnsi" w:hAnsiTheme="minorHAnsi" w:cstheme="minorHAnsi"/>
+          <w:color w:val="1B1B1B"/>
+          <w:spacing w:val="-1"/>
+          <w:shd w:val="clear" w:color="auto" w:fill="FFFFFF"/>
+        </w:rPr>
+        <w:t>Será disposto 2 horas por dia a equipe para a codificação da plataforma</w:t>
+      </w:r>
+      <w:r>
+        <w:rPr>
+          <w:rFonts w:asciiTheme="minorHAnsi" w:hAnsiTheme="minorHAnsi" w:cstheme="minorHAnsi"/>
+          <w:color w:val="1B1B1B"/>
+          <w:spacing w:val="-1"/>
+          <w:shd w:val="clear" w:color="auto" w:fill="FFFFFF"/>
+        </w:rPr>
+        <w:t>;</w:t>
+      </w:r>
+    </w:p>
+    <w:p>
+      <w:pPr>
+        <w:pStyle w:val="NormalWeb"/>
+        <w:numPr>
+          <w:ilvl w:val="0"/>
+          <w:numId w:val="3"/>
+        </w:numPr>
+        <w:shd w:val="clear" w:color="auto" w:fill="FFFFFF"/>
+        <w:spacing w:before="0" w:beforeAutospacing="0" w:after="360" w:afterAutospacing="0"/>
+        <w:rPr>
+          <w:rFonts w:asciiTheme="minorHAnsi" w:hAnsiTheme="minorHAnsi" w:cstheme="minorHAnsi"/>
+          <w:b/>
+          <w:bCs/>
+          <w:color w:val="1B1B1B"/>
+          <w:spacing w:val="-1"/>
+          <w:shd w:val="clear" w:color="auto" w:fill="FFFFFF"/>
+        </w:rPr>
+      </w:pPr>
+      <w:r>
+        <w:rPr>
+          <w:rFonts w:asciiTheme="minorHAnsi" w:hAnsiTheme="minorHAnsi" w:cstheme="minorHAnsi"/>
+          <w:color w:val="1B1B1B"/>
+          <w:spacing w:val="-1"/>
+          <w:shd w:val="clear" w:color="auto" w:fill="FFFFFF"/>
+        </w:rPr>
+        <w:t>A equipe devera dispor de um local adequado para</w:t>
+      </w:r>
+      <w:r>
+        <w:rPr>
+          <w:rFonts w:asciiTheme="minorHAnsi" w:hAnsiTheme="minorHAnsi" w:cstheme="minorHAnsi"/>
+          <w:color w:val="1B1B1B"/>
+          <w:spacing w:val="-1"/>
+          <w:shd w:val="clear" w:color="auto" w:fill="FFFFFF"/>
+        </w:rPr>
+        <w:t xml:space="preserve"> realizar o trabalho;</w:t>
+      </w:r>
+    </w:p>
+    <w:p>
+      <w:pPr>
+        <w:pStyle w:val="NormalWeb"/>
+        <w:numPr>
+          <w:ilvl w:val="0"/>
+          <w:numId w:val="3"/>
+        </w:numPr>
+        <w:shd w:val="clear" w:color="auto" w:fill="FFFFFF"/>
+        <w:spacing w:before="0" w:beforeAutospacing="0" w:after="360" w:afterAutospacing="0"/>
+        <w:rPr>
+          <w:rFonts w:asciiTheme="minorHAnsi" w:hAnsiTheme="minorHAnsi" w:cstheme="minorHAnsi"/>
+          <w:b/>
+          <w:bCs/>
+          <w:color w:val="1B1B1B"/>
+          <w:spacing w:val="-1"/>
+          <w:shd w:val="clear" w:color="auto" w:fill="FFFFFF"/>
+        </w:rPr>
+      </w:pPr>
+      <w:r>
+        <w:rPr>
+          <w:rFonts w:asciiTheme="minorHAnsi" w:hAnsiTheme="minorHAnsi" w:cstheme="minorHAnsi"/>
+          <w:color w:val="1B1B1B"/>
+          <w:spacing w:val="-1"/>
+          <w:shd w:val="clear" w:color="auto" w:fill="FFFFFF"/>
+        </w:rPr>
+        <w:t>A plataforma disponibilizará apenas de um plano pago, a princípio</w:t>
+      </w:r>
+      <w:r>
+        <w:rPr>
+          <w:rFonts w:asciiTheme="minorHAnsi" w:hAnsiTheme="minorHAnsi" w:cstheme="minorHAnsi"/>
+          <w:color w:val="1B1B1B"/>
+          <w:spacing w:val="-1"/>
+          <w:shd w:val="clear" w:color="auto" w:fill="FFFFFF"/>
+        </w:rPr>
+        <w:t>;</w:t>
+      </w:r>
+    </w:p>
+    <w:p>
+      <w:pPr>
+        <w:pStyle w:val="NormalWeb"/>
+        <w:shd w:val="clear" w:color="auto" w:fill="FFFFFF"/>
+        <w:spacing w:before="0" w:beforeAutospacing="0" w:after="360" w:afterAutospacing="0"/>
+        <w:ind w:left="1116"/>
+        <w:rPr>
+          <w:rFonts w:asciiTheme="minorHAnsi" w:hAnsiTheme="minorHAnsi" w:cstheme="minorHAnsi"/>
+          <w:b/>
+          <w:bCs/>
+          <w:color w:val="1B1B1B"/>
+          <w:spacing w:val="-1"/>
+          <w:shd w:val="clear" w:color="auto" w:fill="FFFFFF"/>
+        </w:rPr>
+      </w:pPr>
+    </w:p>
+    <w:p>
+      <w:pPr>
+        <w:pStyle w:val="NormalWeb"/>
+        <w:shd w:val="clear" w:color="auto" w:fill="FFFFFF"/>
+        <w:spacing w:before="0" w:beforeAutospacing="0" w:after="360" w:afterAutospacing="0"/>
+        <w:rPr>
+          <w:rFonts w:asciiTheme="minorHAnsi" w:hAnsiTheme="minorHAnsi" w:cstheme="minorHAnsi"/>
+          <w:b/>
+          <w:bCs/>
+          <w:color w:val="1B1B1B"/>
+          <w:spacing w:val="-1"/>
+          <w:shd w:val="clear" w:color="auto" w:fill="FFFFFF"/>
+        </w:rPr>
+      </w:pPr>
+    </w:p>
+    <w:p>
+      <w:pPr>
+        <w:pStyle w:val="NormalWeb"/>
+        <w:shd w:val="clear" w:color="auto" w:fill="FFFFFF"/>
+        <w:spacing w:before="0" w:beforeAutospacing="0" w:after="360" w:afterAutospacing="0"/>
+        <w:rPr>
+          <w:rFonts w:asciiTheme="minorHAnsi" w:hAnsiTheme="minorHAnsi" w:cstheme="minorHAnsi"/>
+          <w:color w:val="1B1B1B"/>
+          <w:spacing w:val="-1"/>
+          <w:shd w:val="clear" w:color="auto" w:fill="FFFFFF"/>
+        </w:rPr>
+      </w:pPr>
+    </w:p>
+    <w:p>
+      <w:pPr>
+        <w:pStyle w:val="NormalWeb"/>
+        <w:shd w:val="clear" w:color="auto" w:fill="FFFFFF"/>
+        <w:spacing w:before="0" w:beforeAutospacing="0" w:after="360" w:afterAutospacing="0"/>
+        <w:rPr>
+          <w:rFonts w:asciiTheme="minorHAnsi" w:hAnsiTheme="minorHAnsi" w:cstheme="minorHAnsi"/>
+          <w:color w:val="1B1B1B"/>
+          <w:spacing w:val="-1"/>
+          <w:shd w:val="clear" w:color="auto" w:fill="FFFFFF"/>
+        </w:rPr>
+      </w:pPr>
+    </w:p>
+    <w:p>
+      <w:pPr>
+        <w:pStyle w:val="NormalWeb"/>
+        <w:shd w:val="clear" w:color="auto" w:fill="FFFFFF"/>
+        <w:spacing w:before="0" w:beforeAutospacing="0" w:after="360" w:afterAutospacing="0"/>
+        <w:rPr>
+          <w:rFonts w:asciiTheme="minorHAnsi" w:hAnsiTheme="minorHAnsi" w:cstheme="minorHAnsi"/>
+          <w:b/>
+          <w:bCs/>
+          <w:color w:val="1B1B1B"/>
+          <w:spacing w:val="-1"/>
+          <w:shd w:val="clear" w:color="auto" w:fill="FFFFFF"/>
+        </w:rPr>
+      </w:pPr>
+    </w:p>
+    <w:p>
+      <w:pPr>
+        <w:pStyle w:val="NormalWeb"/>
+        <w:shd w:val="clear" w:color="auto" w:fill="FFFFFF"/>
+        <w:spacing w:before="0" w:beforeAutospacing="0" w:after="360" w:afterAutospacing="0"/>
+        <w:rPr>
+          <w:rFonts w:asciiTheme="minorHAnsi" w:hAnsiTheme="minorHAnsi" w:cstheme="minorHAnsi"/>
+          <w:b/>
+          <w:bCs/>
+          <w:shd w:val="clear" w:color="auto" w:fill="FFFFFF"/>
+        </w:rPr>
+      </w:pPr>
+    </w:p>
+    <w:p>
+      <w:pPr>
+        <w:pStyle w:val="NormalWeb"/>
+        <w:shd w:val="clear" w:color="auto" w:fill="FFFFFF"/>
+        <w:spacing w:before="0" w:beforeAutospacing="0" w:after="360" w:afterAutospacing="0"/>
+        <w:jc w:val="center"/>
+        <w:rPr>
+          <w:rFonts w:asciiTheme="minorHAnsi" w:hAnsiTheme="minorHAnsi" w:cstheme="minorHAnsi"/>
+          <w:b/>
+          <w:bCs/>
+          <w:shd w:val="clear" w:color="auto" w:fill="FFFFFF"/>
+        </w:rPr>
+      </w:pPr>
+    </w:p>
+    <w:p>
+      <w:pPr>
+        <w:pStyle w:val="NormalWeb"/>
+        <w:shd w:val="clear" w:color="auto" w:fill="FFFFFF"/>
+        <w:spacing w:before="0" w:beforeAutospacing="0" w:after="360" w:afterAutospacing="0"/>
+        <w:ind w:firstLine="708"/>
+        <w:rPr>
+          <w:rFonts w:asciiTheme="minorHAnsi" w:hAnsiTheme="minorHAnsi" w:cstheme="minorHAnsi"/>
+          <w:shd w:val="clear" w:color="auto" w:fill="FFFFFF"/>
+        </w:rPr>
+      </w:pPr>
     </w:p>
     <w:sectPr>
       <w:pgSz w:w="11906" w:h="16838"/>
@@ -929,6 +2482,359 @@
     </w:sectPr>
   </w:body>
 </w:document>
+</file>
+
+<file path=word/numbering.xml><?xml version="1.0" encoding="utf-8"?>
+<w:numbering xmlns:wpc="http://schemas.microsoft.com/office/word/2010/wordprocessingCanvas" xmlns:cx="http://schemas.microsoft.com/office/drawing/2014/chartex" xmlns:cx1="http://schemas.microsoft.com/office/drawing/2015/9/8/chartex" xmlns:cx2="http://schemas.microsoft.com/office/drawing/2015/10/21/chartex" xmlns:cx3="http://schemas.microsoft.com/office/drawing/2016/5/9/chartex" xmlns:cx4="http://schemas.microsoft.com/office/drawing/2016/5/10/chartex" xmlns:cx5="http://schemas.microsoft.com/office/drawing/2016/5/11/chartex" xmlns:cx6="http://schemas.microsoft.com/office/drawing/2016/5/12/chartex" xmlns:cx7="http://schemas.microsoft.com/office/drawing/2016/5/13/chartex" xmlns:cx8="http://schemas.microsoft.com/office/drawing/2016/5/14/chartex" xmlns:mc="http://schemas.openxmlformats.org/markup-compatibility/2006" xmlns:aink="http://schemas.microsoft.com/office/drawing/2016/ink" xmlns:am3d="http://schemas.microsoft.com/office/drawing/2017/model3d" xmlns:o="urn:schemas-microsoft-com:office:office" xmlns:r="http://schemas.openxmlformats.org/officeDocument/2006/relationships" xmlns:m="http://schemas.openxmlformats.org/officeDocument/2006/math" xmlns:v="urn:schemas-microsoft-com:vml" xmlns:wp14="http://schemas.microsoft.com/office/word/2010/wordprocessingDrawing" xmlns:wp="http://schemas.openxmlformats.org/drawingml/2006/wordprocessingDrawing" xmlns:w10="urn:schemas-microsoft-com:office:word" xmlns:w="http://schemas.openxmlformats.org/wordprocessingml/2006/main" xmlns:w14="http://schemas.microsoft.com/office/word/2010/wordml" xmlns:w15="http://schemas.microsoft.com/office/word/2012/wordml" xmlns:w16cex="http://schemas.microsoft.com/office/word/2018/wordml/cex" xmlns:w16cid="http://schemas.microsoft.com/office/word/2016/wordml/cid" xmlns:w16="http://schemas.microsoft.com/office/word/2018/wordml" xmlns:w16sdtdh="http://schemas.microsoft.com/office/word/2020/wordml/sdtdatahash" xmlns:w16se="http://schemas.microsoft.com/office/word/2015/wordml/symex" xmlns:wpg="http://schemas.microsoft.com/office/word/2010/wordprocessingGroup" xmlns:wpi="http://schemas.microsoft.com/office/word/2010/wordprocessingInk" xmlns:wne="http://schemas.microsoft.com/office/word/2006/wordml" xmlns:wps="http://schemas.microsoft.com/office/word/2010/wordprocessingShape" mc:Ignorable="w14 w15 w16se w16cid w16 w16cex w16sdtdh wp14">
+  <w:abstractNum w:abstractNumId="0" w15:restartNumberingAfterBreak="0">
+    <w:nsid w:val="3B68493D"/>
+    <w:multiLevelType w:val="hybridMultilevel"/>
+    <w:tmpl w:val="B5283B44"/>
+    <w:lvl w:ilvl="0" w:tplc="04160001">
+      <w:start w:val="1"/>
+      <w:numFmt w:val="bullet"/>
+      <w:lvlText w:val=""/>
+      <w:lvlJc w:val="left"/>
+      <w:pPr>
+        <w:ind w:left="1476" w:hanging="360"/>
+      </w:pPr>
+      <w:rPr>
+        <w:rFonts w:ascii="Symbol" w:hAnsi="Symbol" w:hint="default"/>
+      </w:rPr>
+    </w:lvl>
+    <w:lvl w:ilvl="1" w:tplc="04160003" w:tentative="1">
+      <w:start w:val="1"/>
+      <w:numFmt w:val="bullet"/>
+      <w:lvlText w:val="o"/>
+      <w:lvlJc w:val="left"/>
+      <w:pPr>
+        <w:ind w:left="2196" w:hanging="360"/>
+      </w:pPr>
+      <w:rPr>
+        <w:rFonts w:ascii="Courier New" w:hAnsi="Courier New" w:cs="Courier New" w:hint="default"/>
+      </w:rPr>
+    </w:lvl>
+    <w:lvl w:ilvl="2" w:tplc="04160005" w:tentative="1">
+      <w:start w:val="1"/>
+      <w:numFmt w:val="bullet"/>
+      <w:lvlText w:val=""/>
+      <w:lvlJc w:val="left"/>
+      <w:pPr>
+        <w:ind w:left="2916" w:hanging="360"/>
+      </w:pPr>
+      <w:rPr>
+        <w:rFonts w:ascii="Wingdings" w:hAnsi="Wingdings" w:hint="default"/>
+      </w:rPr>
+    </w:lvl>
+    <w:lvl w:ilvl="3" w:tplc="04160001" w:tentative="1">
+      <w:start w:val="1"/>
+      <w:numFmt w:val="bullet"/>
+      <w:lvlText w:val=""/>
+      <w:lvlJc w:val="left"/>
+      <w:pPr>
+        <w:ind w:left="3636" w:hanging="360"/>
+      </w:pPr>
+      <w:rPr>
+        <w:rFonts w:ascii="Symbol" w:hAnsi="Symbol" w:hint="default"/>
+      </w:rPr>
+    </w:lvl>
+    <w:lvl w:ilvl="4" w:tplc="04160003" w:tentative="1">
+      <w:start w:val="1"/>
+      <w:numFmt w:val="bullet"/>
+      <w:lvlText w:val="o"/>
+      <w:lvlJc w:val="left"/>
+      <w:pPr>
+        <w:ind w:left="4356" w:hanging="360"/>
+      </w:pPr>
+      <w:rPr>
+        <w:rFonts w:ascii="Courier New" w:hAnsi="Courier New" w:cs="Courier New" w:hint="default"/>
+      </w:rPr>
+    </w:lvl>
+    <w:lvl w:ilvl="5" w:tplc="04160005" w:tentative="1">
+      <w:start w:val="1"/>
+      <w:numFmt w:val="bullet"/>
+      <w:lvlText w:val=""/>
+      <w:lvlJc w:val="left"/>
+      <w:pPr>
+        <w:ind w:left="5076" w:hanging="360"/>
+      </w:pPr>
+      <w:rPr>
+        <w:rFonts w:ascii="Wingdings" w:hAnsi="Wingdings" w:hint="default"/>
+      </w:rPr>
+    </w:lvl>
+    <w:lvl w:ilvl="6" w:tplc="04160001" w:tentative="1">
+      <w:start w:val="1"/>
+      <w:numFmt w:val="bullet"/>
+      <w:lvlText w:val=""/>
+      <w:lvlJc w:val="left"/>
+      <w:pPr>
+        <w:ind w:left="5796" w:hanging="360"/>
+      </w:pPr>
+      <w:rPr>
+        <w:rFonts w:ascii="Symbol" w:hAnsi="Symbol" w:hint="default"/>
+      </w:rPr>
+    </w:lvl>
+    <w:lvl w:ilvl="7" w:tplc="04160003" w:tentative="1">
+      <w:start w:val="1"/>
+      <w:numFmt w:val="bullet"/>
+      <w:lvlText w:val="o"/>
+      <w:lvlJc w:val="left"/>
+      <w:pPr>
+        <w:ind w:left="6516" w:hanging="360"/>
+      </w:pPr>
+      <w:rPr>
+        <w:rFonts w:ascii="Courier New" w:hAnsi="Courier New" w:cs="Courier New" w:hint="default"/>
+      </w:rPr>
+    </w:lvl>
+    <w:lvl w:ilvl="8" w:tplc="04160005" w:tentative="1">
+      <w:start w:val="1"/>
+      <w:numFmt w:val="bullet"/>
+      <w:lvlText w:val=""/>
+      <w:lvlJc w:val="left"/>
+      <w:pPr>
+        <w:ind w:left="7236" w:hanging="360"/>
+      </w:pPr>
+      <w:rPr>
+        <w:rFonts w:ascii="Wingdings" w:hAnsi="Wingdings" w:hint="default"/>
+      </w:rPr>
+    </w:lvl>
+  </w:abstractNum>
+  <w:abstractNum w:abstractNumId="1" w15:restartNumberingAfterBreak="0">
+    <w:nsid w:val="42447AE6"/>
+    <w:multiLevelType w:val="hybridMultilevel"/>
+    <w:tmpl w:val="D06EB0C0"/>
+    <w:lvl w:ilvl="0" w:tplc="04160001">
+      <w:start w:val="1"/>
+      <w:numFmt w:val="bullet"/>
+      <w:lvlText w:val=""/>
+      <w:lvlJc w:val="left"/>
+      <w:pPr>
+        <w:ind w:left="1428" w:hanging="360"/>
+      </w:pPr>
+      <w:rPr>
+        <w:rFonts w:ascii="Symbol" w:hAnsi="Symbol" w:hint="default"/>
+      </w:rPr>
+    </w:lvl>
+    <w:lvl w:ilvl="1" w:tplc="0416000F">
+      <w:start w:val="1"/>
+      <w:numFmt w:val="decimal"/>
+      <w:lvlText w:val="%2."/>
+      <w:lvlJc w:val="left"/>
+      <w:pPr>
+        <w:ind w:left="2148" w:hanging="360"/>
+      </w:pPr>
+      <w:rPr>
+        <w:rFonts w:hint="default"/>
+      </w:rPr>
+    </w:lvl>
+    <w:lvl w:ilvl="2" w:tplc="04160005" w:tentative="1">
+      <w:start w:val="1"/>
+      <w:numFmt w:val="bullet"/>
+      <w:lvlText w:val=""/>
+      <w:lvlJc w:val="left"/>
+      <w:pPr>
+        <w:ind w:left="2868" w:hanging="360"/>
+      </w:pPr>
+      <w:rPr>
+        <w:rFonts w:ascii="Wingdings" w:hAnsi="Wingdings" w:hint="default"/>
+      </w:rPr>
+    </w:lvl>
+    <w:lvl w:ilvl="3" w:tplc="04160001" w:tentative="1">
+      <w:start w:val="1"/>
+      <w:numFmt w:val="bullet"/>
+      <w:lvlText w:val=""/>
+      <w:lvlJc w:val="left"/>
+      <w:pPr>
+        <w:ind w:left="3588" w:hanging="360"/>
+      </w:pPr>
+      <w:rPr>
+        <w:rFonts w:ascii="Symbol" w:hAnsi="Symbol" w:hint="default"/>
+      </w:rPr>
+    </w:lvl>
+    <w:lvl w:ilvl="4" w:tplc="04160003" w:tentative="1">
+      <w:start w:val="1"/>
+      <w:numFmt w:val="bullet"/>
+      <w:lvlText w:val="o"/>
+      <w:lvlJc w:val="left"/>
+      <w:pPr>
+        <w:ind w:left="4308" w:hanging="360"/>
+      </w:pPr>
+      <w:rPr>
+        <w:rFonts w:ascii="Courier New" w:hAnsi="Courier New" w:cs="Courier New" w:hint="default"/>
+      </w:rPr>
+    </w:lvl>
+    <w:lvl w:ilvl="5" w:tplc="04160005" w:tentative="1">
+      <w:start w:val="1"/>
+      <w:numFmt w:val="bullet"/>
+      <w:lvlText w:val=""/>
+      <w:lvlJc w:val="left"/>
+      <w:pPr>
+        <w:ind w:left="5028" w:hanging="360"/>
+      </w:pPr>
+      <w:rPr>
+        <w:rFonts w:ascii="Wingdings" w:hAnsi="Wingdings" w:hint="default"/>
+      </w:rPr>
+    </w:lvl>
+    <w:lvl w:ilvl="6" w:tplc="04160001" w:tentative="1">
+      <w:start w:val="1"/>
+      <w:numFmt w:val="bullet"/>
+      <w:lvlText w:val=""/>
+      <w:lvlJc w:val="left"/>
+      <w:pPr>
+        <w:ind w:left="5748" w:hanging="360"/>
+      </w:pPr>
+      <w:rPr>
+        <w:rFonts w:ascii="Symbol" w:hAnsi="Symbol" w:hint="default"/>
+      </w:rPr>
+    </w:lvl>
+    <w:lvl w:ilvl="7" w:tplc="04160003" w:tentative="1">
+      <w:start w:val="1"/>
+      <w:numFmt w:val="bullet"/>
+      <w:lvlText w:val="o"/>
+      <w:lvlJc w:val="left"/>
+      <w:pPr>
+        <w:ind w:left="6468" w:hanging="360"/>
+      </w:pPr>
+      <w:rPr>
+        <w:rFonts w:ascii="Courier New" w:hAnsi="Courier New" w:cs="Courier New" w:hint="default"/>
+      </w:rPr>
+    </w:lvl>
+    <w:lvl w:ilvl="8" w:tplc="04160005" w:tentative="1">
+      <w:start w:val="1"/>
+      <w:numFmt w:val="bullet"/>
+      <w:lvlText w:val=""/>
+      <w:lvlJc w:val="left"/>
+      <w:pPr>
+        <w:ind w:left="7188" w:hanging="360"/>
+      </w:pPr>
+      <w:rPr>
+        <w:rFonts w:ascii="Wingdings" w:hAnsi="Wingdings" w:hint="default"/>
+      </w:rPr>
+    </w:lvl>
+  </w:abstractNum>
+  <w:abstractNum w:abstractNumId="2" w15:restartNumberingAfterBreak="0">
+    <w:nsid w:val="7B582CFD"/>
+    <w:multiLevelType w:val="hybridMultilevel"/>
+    <w:tmpl w:val="329C0276"/>
+    <w:lvl w:ilvl="0" w:tplc="04160001">
+      <w:start w:val="1"/>
+      <w:numFmt w:val="bullet"/>
+      <w:lvlText w:val=""/>
+      <w:lvlJc w:val="left"/>
+      <w:pPr>
+        <w:ind w:left="1428" w:hanging="360"/>
+      </w:pPr>
+      <w:rPr>
+        <w:rFonts w:ascii="Symbol" w:hAnsi="Symbol" w:hint="default"/>
+      </w:rPr>
+    </w:lvl>
+    <w:lvl w:ilvl="1" w:tplc="04160003" w:tentative="1">
+      <w:start w:val="1"/>
+      <w:numFmt w:val="bullet"/>
+      <w:lvlText w:val="o"/>
+      <w:lvlJc w:val="left"/>
+      <w:pPr>
+        <w:ind w:left="2148" w:hanging="360"/>
+      </w:pPr>
+      <w:rPr>
+        <w:rFonts w:ascii="Courier New" w:hAnsi="Courier New" w:cs="Courier New" w:hint="default"/>
+      </w:rPr>
+    </w:lvl>
+    <w:lvl w:ilvl="2" w:tplc="04160005" w:tentative="1">
+      <w:start w:val="1"/>
+      <w:numFmt w:val="bullet"/>
+      <w:lvlText w:val=""/>
+      <w:lvlJc w:val="left"/>
+      <w:pPr>
+        <w:ind w:left="2868" w:hanging="360"/>
+      </w:pPr>
+      <w:rPr>
+        <w:rFonts w:ascii="Wingdings" w:hAnsi="Wingdings" w:hint="default"/>
+      </w:rPr>
+    </w:lvl>
+    <w:lvl w:ilvl="3" w:tplc="04160001" w:tentative="1">
+      <w:start w:val="1"/>
+      <w:numFmt w:val="bullet"/>
+      <w:lvlText w:val=""/>
+      <w:lvlJc w:val="left"/>
+      <w:pPr>
+        <w:ind w:left="3588" w:hanging="360"/>
+      </w:pPr>
+      <w:rPr>
+        <w:rFonts w:ascii="Symbol" w:hAnsi="Symbol" w:hint="default"/>
+      </w:rPr>
+    </w:lvl>
+    <w:lvl w:ilvl="4" w:tplc="04160003" w:tentative="1">
+      <w:start w:val="1"/>
+      <w:numFmt w:val="bullet"/>
+      <w:lvlText w:val="o"/>
+      <w:lvlJc w:val="left"/>
+      <w:pPr>
+        <w:ind w:left="4308" w:hanging="360"/>
+      </w:pPr>
+      <w:rPr>
+        <w:rFonts w:ascii="Courier New" w:hAnsi="Courier New" w:cs="Courier New" w:hint="default"/>
+      </w:rPr>
+    </w:lvl>
+    <w:lvl w:ilvl="5" w:tplc="04160005" w:tentative="1">
+      <w:start w:val="1"/>
+      <w:numFmt w:val="bullet"/>
+      <w:lvlText w:val=""/>
+      <w:lvlJc w:val="left"/>
+      <w:pPr>
+        <w:ind w:left="5028" w:hanging="360"/>
+      </w:pPr>
+      <w:rPr>
+        <w:rFonts w:ascii="Wingdings" w:hAnsi="Wingdings" w:hint="default"/>
+      </w:rPr>
+    </w:lvl>
+    <w:lvl w:ilvl="6" w:tplc="04160001" w:tentative="1">
+      <w:start w:val="1"/>
+      <w:numFmt w:val="bullet"/>
+      <w:lvlText w:val=""/>
+      <w:lvlJc w:val="left"/>
+      <w:pPr>
+        <w:ind w:left="5748" w:hanging="360"/>
+      </w:pPr>
+      <w:rPr>
+        <w:rFonts w:ascii="Symbol" w:hAnsi="Symbol" w:hint="default"/>
+      </w:rPr>
+    </w:lvl>
+    <w:lvl w:ilvl="7" w:tplc="04160003" w:tentative="1">
+      <w:start w:val="1"/>
+      <w:numFmt w:val="bullet"/>
+      <w:lvlText w:val="o"/>
+      <w:lvlJc w:val="left"/>
+      <w:pPr>
+        <w:ind w:left="6468" w:hanging="360"/>
+      </w:pPr>
+      <w:rPr>
+        <w:rFonts w:ascii="Courier New" w:hAnsi="Courier New" w:cs="Courier New" w:hint="default"/>
+      </w:rPr>
+    </w:lvl>
+    <w:lvl w:ilvl="8" w:tplc="04160005" w:tentative="1">
+      <w:start w:val="1"/>
+      <w:numFmt w:val="bullet"/>
+      <w:lvlText w:val=""/>
+      <w:lvlJc w:val="left"/>
+      <w:pPr>
+        <w:ind w:left="7188" w:hanging="360"/>
+      </w:pPr>
+      <w:rPr>
+        <w:rFonts w:ascii="Wingdings" w:hAnsi="Wingdings" w:hint="default"/>
+      </w:rPr>
+    </w:lvl>
+  </w:abstractNum>
+  <w:num w:numId="1">
+    <w:abstractNumId w:val="1"/>
+  </w:num>
+  <w:num w:numId="2">
+    <w:abstractNumId w:val="2"/>
+  </w:num>
+  <w:num w:numId="3">
+    <w:abstractNumId w:val="0"/>
+  </w:num>
+</w:numbering>
 </file>
 
 <file path=word/styles.xml><?xml version="1.0" encoding="utf-8"?>
@@ -1330,6 +3236,29 @@
     <w:name w:val="Normal"/>
     <w:qFormat/>
   </w:style>
+  <w:style w:type="paragraph" w:styleId="Ttulo2">
+    <w:name w:val="heading 2"/>
+    <w:basedOn w:val="Normal"/>
+    <w:next w:val="Normal"/>
+    <w:link w:val="Ttulo2Char"/>
+    <w:uiPriority w:val="9"/>
+    <w:semiHidden/>
+    <w:unhideWhenUsed/>
+    <w:qFormat/>
+    <w:rsid w:val="002D74F0"/>
+    <w:pPr>
+      <w:keepNext/>
+      <w:keepLines/>
+      <w:spacing w:before="40" w:after="0"/>
+      <w:outlineLvl w:val="1"/>
+    </w:pPr>
+    <w:rPr>
+      <w:rFonts w:asciiTheme="majorHAnsi" w:eastAsiaTheme="majorEastAsia" w:hAnsiTheme="majorHAnsi" w:cstheme="majorBidi"/>
+      <w:color w:val="2F5496" w:themeColor="accent1" w:themeShade="BF"/>
+      <w:sz w:val="26"/>
+      <w:szCs w:val="26"/>
+    </w:rPr>
+  </w:style>
   <w:style w:type="character" w:default="1" w:styleId="Fontepargpadro">
     <w:name w:val="Default Paragraph Font"/>
     <w:uiPriority w:val="1"/>
@@ -1394,6 +3323,20 @@
       <w:sz w:val="24"/>
       <w:szCs w:val="24"/>
       <w:lang w:eastAsia="pt-BR"/>
+    </w:rPr>
+  </w:style>
+  <w:style w:type="character" w:customStyle="1" w:styleId="Ttulo2Char">
+    <w:name w:val="Título 2 Char"/>
+    <w:basedOn w:val="Fontepargpadro"/>
+    <w:link w:val="Ttulo2"/>
+    <w:uiPriority w:val="9"/>
+    <w:semiHidden/>
+    <w:rsid w:val="002D74F0"/>
+    <w:rPr>
+      <w:rFonts w:asciiTheme="majorHAnsi" w:eastAsiaTheme="majorEastAsia" w:hAnsiTheme="majorHAnsi" w:cstheme="majorBidi"/>
+      <w:color w:val="2F5496" w:themeColor="accent1" w:themeShade="BF"/>
+      <w:sz w:val="26"/>
+      <w:szCs w:val="26"/>
     </w:rPr>
   </w:style>
 </w:styles>

</xml_diff>